<commit_message>
Rendu labo Pipeline partie 1
</commit_message>
<xml_diff>
--- a/Pipeline Partie1 - Réponse aux questions.docx
+++ b/Pipeline Partie1 - Réponse aux questions.docx
@@ -184,7 +184,7 @@
           <w:szCs w:val="72"/>
           <w:lang w:val="fr-FR"/>
         </w:rPr>
-        <w:t>Rendu Labo</w:t>
+        <w:t>Réponse aux questions</w:t>
       </w:r>
     </w:p>
     <w:p>
@@ -1037,7 +1037,7 @@
           <w:szCs w:val="28"/>
           <w:lang w:val="fr-FR"/>
         </w:rPr>
-        <w:t>dimanche, 22 mai 2022</w:t>
+        <w:t>lundi, 30 mai 2022</w:t>
       </w:r>
       <w:r>
         <w:rPr>
@@ -1100,7 +1100,7 @@
         <w:rPr>
           <w:rFonts w:asciiTheme="minorHAnsi" w:eastAsiaTheme="minorEastAsia" w:hAnsiTheme="minorHAnsi"/>
           <w:noProof/>
-          <w:lang w:val="fr-FR" w:eastAsia="en-CH"/>
+          <w:lang w:eastAsia="en-CH"/>
         </w:rPr>
       </w:pPr>
       <w:r>
@@ -1139,7 +1139,7 @@
         </w:rPr>
         <w:fldChar w:fldCharType="separate"/>
       </w:r>
-      <w:hyperlink w:anchor="_Toc104114534" w:history="1">
+      <w:hyperlink w:anchor="_Toc104839769" w:history="1">
         <w:r>
           <w:rPr>
             <w:rStyle w:val="Lienhypertexte"/>
@@ -1152,7 +1152,7 @@
           <w:rPr>
             <w:rFonts w:asciiTheme="minorHAnsi" w:eastAsiaTheme="minorEastAsia" w:hAnsiTheme="minorHAnsi"/>
             <w:noProof/>
-            <w:lang w:val="fr-FR" w:eastAsia="en-CH"/>
+            <w:lang w:eastAsia="en-CH"/>
           </w:rPr>
           <w:tab/>
         </w:r>
@@ -1168,7 +1168,6 @@
           <w:rPr>
             <w:noProof/>
             <w:webHidden/>
-            <w:lang w:val="fr-FR"/>
           </w:rPr>
           <w:tab/>
         </w:r>
@@ -1176,7 +1175,6 @@
           <w:rPr>
             <w:noProof/>
             <w:webHidden/>
-            <w:lang w:val="fr-FR"/>
           </w:rPr>
           <w:fldChar w:fldCharType="begin"/>
         </w:r>
@@ -1184,22 +1182,19 @@
           <w:rPr>
             <w:noProof/>
             <w:webHidden/>
-            <w:lang w:val="fr-FR"/>
           </w:rPr>
-          <w:instrText xml:space="preserve"> PAGEREF _Toc104114534 \h </w:instrText>
+          <w:instrText xml:space="preserve"> PAGEREF _Toc104839769 \h </w:instrText>
         </w:r>
         <w:r>
           <w:rPr>
             <w:noProof/>
             <w:webHidden/>
-            <w:lang w:val="fr-FR"/>
           </w:rPr>
         </w:r>
         <w:r>
           <w:rPr>
             <w:noProof/>
             <w:webHidden/>
-            <w:lang w:val="fr-FR"/>
           </w:rPr>
           <w:fldChar w:fldCharType="separate"/>
         </w:r>
@@ -1207,7 +1202,6 @@
           <w:rPr>
             <w:noProof/>
             <w:webHidden/>
-            <w:lang w:val="fr-FR"/>
           </w:rPr>
           <w:t>3</w:t>
         </w:r>
@@ -1215,7 +1209,6 @@
           <w:rPr>
             <w:noProof/>
             <w:webHidden/>
-            <w:lang w:val="fr-FR"/>
           </w:rPr>
           <w:fldChar w:fldCharType="end"/>
         </w:r>
@@ -1231,10 +1224,10 @@
         <w:rPr>
           <w:rFonts w:asciiTheme="minorHAnsi" w:eastAsiaTheme="minorEastAsia" w:hAnsiTheme="minorHAnsi"/>
           <w:noProof/>
-          <w:lang w:val="fr-FR" w:eastAsia="en-CH"/>
-        </w:rPr>
-      </w:pPr>
-      <w:hyperlink w:anchor="_Toc104114535" w:history="1">
+          <w:lang w:eastAsia="en-CH"/>
+        </w:rPr>
+      </w:pPr>
+      <w:hyperlink w:anchor="_Toc104839770" w:history="1">
         <w:r>
           <w:rPr>
             <w:rStyle w:val="Lienhypertexte"/>
@@ -1247,7 +1240,7 @@
           <w:rPr>
             <w:rFonts w:asciiTheme="minorHAnsi" w:eastAsiaTheme="minorEastAsia" w:hAnsiTheme="minorHAnsi"/>
             <w:noProof/>
-            <w:lang w:val="fr-FR" w:eastAsia="en-CH"/>
+            <w:lang w:eastAsia="en-CH"/>
           </w:rPr>
           <w:tab/>
         </w:r>
@@ -1263,7 +1256,6 @@
           <w:rPr>
             <w:noProof/>
             <w:webHidden/>
-            <w:lang w:val="fr-FR"/>
           </w:rPr>
           <w:tab/>
         </w:r>
@@ -1271,7 +1263,6 @@
           <w:rPr>
             <w:noProof/>
             <w:webHidden/>
-            <w:lang w:val="fr-FR"/>
           </w:rPr>
           <w:fldChar w:fldCharType="begin"/>
         </w:r>
@@ -1279,22 +1270,19 @@
           <w:rPr>
             <w:noProof/>
             <w:webHidden/>
-            <w:lang w:val="fr-FR"/>
           </w:rPr>
-          <w:instrText xml:space="preserve"> PAGEREF _Toc104114535 \h </w:instrText>
+          <w:instrText xml:space="preserve"> PAGEREF _Toc104839770 \h </w:instrText>
         </w:r>
         <w:r>
           <w:rPr>
             <w:noProof/>
             <w:webHidden/>
-            <w:lang w:val="fr-FR"/>
           </w:rPr>
         </w:r>
         <w:r>
           <w:rPr>
             <w:noProof/>
             <w:webHidden/>
-            <w:lang w:val="fr-FR"/>
           </w:rPr>
           <w:fldChar w:fldCharType="separate"/>
         </w:r>
@@ -1302,7 +1290,6 @@
           <w:rPr>
             <w:noProof/>
             <w:webHidden/>
-            <w:lang w:val="fr-FR"/>
           </w:rPr>
           <w:t>3</w:t>
         </w:r>
@@ -1310,7 +1297,6 @@
           <w:rPr>
             <w:noProof/>
             <w:webHidden/>
-            <w:lang w:val="fr-FR"/>
           </w:rPr>
           <w:fldChar w:fldCharType="end"/>
         </w:r>
@@ -1326,10 +1312,10 @@
         <w:rPr>
           <w:rFonts w:asciiTheme="minorHAnsi" w:eastAsiaTheme="minorEastAsia" w:hAnsiTheme="minorHAnsi"/>
           <w:noProof/>
-          <w:lang w:val="fr-FR" w:eastAsia="en-CH"/>
-        </w:rPr>
-      </w:pPr>
-      <w:hyperlink w:anchor="_Toc104114536" w:history="1">
+          <w:lang w:eastAsia="en-CH"/>
+        </w:rPr>
+      </w:pPr>
+      <w:hyperlink w:anchor="_Toc104839771" w:history="1">
         <w:r>
           <w:rPr>
             <w:rStyle w:val="Lienhypertexte"/>
@@ -1342,7 +1328,7 @@
           <w:rPr>
             <w:rFonts w:asciiTheme="minorHAnsi" w:eastAsiaTheme="minorEastAsia" w:hAnsiTheme="minorHAnsi"/>
             <w:noProof/>
-            <w:lang w:val="fr-FR" w:eastAsia="en-CH"/>
+            <w:lang w:eastAsia="en-CH"/>
           </w:rPr>
           <w:tab/>
         </w:r>
@@ -1352,13 +1338,12 @@
             <w:noProof/>
             <w:lang w:val="fr-FR"/>
           </w:rPr>
-          <w:t>Test tu processeur – Donnée</w:t>
+          <w:t>Test du processeur – Donnée</w:t>
         </w:r>
         <w:r>
           <w:rPr>
             <w:noProof/>
             <w:webHidden/>
-            <w:lang w:val="fr-FR"/>
           </w:rPr>
           <w:tab/>
         </w:r>
@@ -1366,7 +1351,6 @@
           <w:rPr>
             <w:noProof/>
             <w:webHidden/>
-            <w:lang w:val="fr-FR"/>
           </w:rPr>
           <w:fldChar w:fldCharType="begin"/>
         </w:r>
@@ -1374,22 +1358,19 @@
           <w:rPr>
             <w:noProof/>
             <w:webHidden/>
-            <w:lang w:val="fr-FR"/>
           </w:rPr>
-          <w:instrText xml:space="preserve"> PAGEREF _Toc104114536 \h </w:instrText>
+          <w:instrText xml:space="preserve"> PAGEREF _Toc104839771 \h </w:instrText>
         </w:r>
         <w:r>
           <w:rPr>
             <w:noProof/>
             <w:webHidden/>
-            <w:lang w:val="fr-FR"/>
           </w:rPr>
         </w:r>
         <w:r>
           <w:rPr>
             <w:noProof/>
             <w:webHidden/>
-            <w:lang w:val="fr-FR"/>
           </w:rPr>
           <w:fldChar w:fldCharType="separate"/>
         </w:r>
@@ -1397,7 +1378,6 @@
           <w:rPr>
             <w:noProof/>
             <w:webHidden/>
-            <w:lang w:val="fr-FR"/>
           </w:rPr>
           <w:t>5</w:t>
         </w:r>
@@ -1405,7 +1385,6 @@
           <w:rPr>
             <w:noProof/>
             <w:webHidden/>
-            <w:lang w:val="fr-FR"/>
           </w:rPr>
           <w:fldChar w:fldCharType="end"/>
         </w:r>
@@ -1421,10 +1400,10 @@
         <w:rPr>
           <w:rFonts w:asciiTheme="minorHAnsi" w:eastAsiaTheme="minorEastAsia" w:hAnsiTheme="minorHAnsi"/>
           <w:noProof/>
-          <w:lang w:val="fr-FR" w:eastAsia="en-CH"/>
-        </w:rPr>
-      </w:pPr>
-      <w:hyperlink w:anchor="_Toc104114537" w:history="1">
+          <w:lang w:eastAsia="en-CH"/>
+        </w:rPr>
+      </w:pPr>
+      <w:hyperlink w:anchor="_Toc104839772" w:history="1">
         <w:r>
           <w:rPr>
             <w:rStyle w:val="Lienhypertexte"/>
@@ -1437,7 +1416,7 @@
           <w:rPr>
             <w:rFonts w:asciiTheme="minorHAnsi" w:eastAsiaTheme="minorEastAsia" w:hAnsiTheme="minorHAnsi"/>
             <w:noProof/>
-            <w:lang w:val="fr-FR" w:eastAsia="en-CH"/>
+            <w:lang w:eastAsia="en-CH"/>
           </w:rPr>
           <w:tab/>
         </w:r>
@@ -1453,7 +1432,6 @@
           <w:rPr>
             <w:noProof/>
             <w:webHidden/>
-            <w:lang w:val="fr-FR"/>
           </w:rPr>
           <w:tab/>
         </w:r>
@@ -1461,7 +1439,6 @@
           <w:rPr>
             <w:noProof/>
             <w:webHidden/>
-            <w:lang w:val="fr-FR"/>
           </w:rPr>
           <w:fldChar w:fldCharType="begin"/>
         </w:r>
@@ -1469,22 +1446,19 @@
           <w:rPr>
             <w:noProof/>
             <w:webHidden/>
-            <w:lang w:val="fr-FR"/>
           </w:rPr>
-          <w:instrText xml:space="preserve"> PAGEREF _Toc104114537 \h </w:instrText>
+          <w:instrText xml:space="preserve"> PAGEREF _Toc104839772 \h </w:instrText>
         </w:r>
         <w:r>
           <w:rPr>
             <w:noProof/>
             <w:webHidden/>
-            <w:lang w:val="fr-FR"/>
           </w:rPr>
         </w:r>
         <w:r>
           <w:rPr>
             <w:noProof/>
             <w:webHidden/>
-            <w:lang w:val="fr-FR"/>
           </w:rPr>
           <w:fldChar w:fldCharType="separate"/>
         </w:r>
@@ -1492,15 +1466,13 @@
           <w:rPr>
             <w:noProof/>
             <w:webHidden/>
-            <w:lang w:val="fr-FR"/>
           </w:rPr>
-          <w:t>7</w:t>
+          <w:t>8</w:t>
         </w:r>
         <w:r>
           <w:rPr>
             <w:noProof/>
             <w:webHidden/>
-            <w:lang w:val="fr-FR"/>
           </w:rPr>
           <w:fldChar w:fldCharType="end"/>
         </w:r>
@@ -1516,10 +1488,10 @@
         <w:rPr>
           <w:rFonts w:asciiTheme="minorHAnsi" w:eastAsiaTheme="minorEastAsia" w:hAnsiTheme="minorHAnsi"/>
           <w:noProof/>
-          <w:lang w:val="fr-FR" w:eastAsia="en-CH"/>
-        </w:rPr>
-      </w:pPr>
-      <w:hyperlink w:anchor="_Toc104114538" w:history="1">
+          <w:lang w:eastAsia="en-CH"/>
+        </w:rPr>
+      </w:pPr>
+      <w:hyperlink w:anchor="_Toc104839773" w:history="1">
         <w:r>
           <w:rPr>
             <w:rStyle w:val="Lienhypertexte"/>
@@ -1532,7 +1504,7 @@
           <w:rPr>
             <w:rFonts w:asciiTheme="minorHAnsi" w:eastAsiaTheme="minorEastAsia" w:hAnsiTheme="minorHAnsi"/>
             <w:noProof/>
-            <w:lang w:val="fr-FR" w:eastAsia="en-CH"/>
+            <w:lang w:eastAsia="en-CH"/>
           </w:rPr>
           <w:tab/>
         </w:r>
@@ -1548,7 +1520,6 @@
           <w:rPr>
             <w:noProof/>
             <w:webHidden/>
-            <w:lang w:val="fr-FR"/>
           </w:rPr>
           <w:tab/>
         </w:r>
@@ -1556,7 +1527,6 @@
           <w:rPr>
             <w:noProof/>
             <w:webHidden/>
-            <w:lang w:val="fr-FR"/>
           </w:rPr>
           <w:fldChar w:fldCharType="begin"/>
         </w:r>
@@ -1564,22 +1534,19 @@
           <w:rPr>
             <w:noProof/>
             <w:webHidden/>
-            <w:lang w:val="fr-FR"/>
           </w:rPr>
-          <w:instrText xml:space="preserve"> PAGEREF _Toc104114538 \h </w:instrText>
+          <w:instrText xml:space="preserve"> PAGEREF _Toc104839773 \h </w:instrText>
         </w:r>
         <w:r>
           <w:rPr>
             <w:noProof/>
             <w:webHidden/>
-            <w:lang w:val="fr-FR"/>
           </w:rPr>
         </w:r>
         <w:r>
           <w:rPr>
             <w:noProof/>
             <w:webHidden/>
-            <w:lang w:val="fr-FR"/>
           </w:rPr>
           <w:fldChar w:fldCharType="separate"/>
         </w:r>
@@ -1587,15 +1554,13 @@
           <w:rPr>
             <w:noProof/>
             <w:webHidden/>
-            <w:lang w:val="fr-FR"/>
           </w:rPr>
-          <w:t>8</w:t>
+          <w:t>9</w:t>
         </w:r>
         <w:r>
           <w:rPr>
             <w:noProof/>
             <w:webHidden/>
-            <w:lang w:val="fr-FR"/>
           </w:rPr>
           <w:fldChar w:fldCharType="end"/>
         </w:r>
@@ -1611,10 +1576,10 @@
         <w:rPr>
           <w:rFonts w:asciiTheme="minorHAnsi" w:eastAsiaTheme="minorEastAsia" w:hAnsiTheme="minorHAnsi"/>
           <w:noProof/>
-          <w:lang w:val="fr-FR" w:eastAsia="en-CH"/>
-        </w:rPr>
-      </w:pPr>
-      <w:hyperlink w:anchor="_Toc104114539" w:history="1">
+          <w:lang w:eastAsia="en-CH"/>
+        </w:rPr>
+      </w:pPr>
+      <w:hyperlink w:anchor="_Toc104839774" w:history="1">
         <w:r>
           <w:rPr>
             <w:rStyle w:val="Lienhypertexte"/>
@@ -1627,7 +1592,7 @@
           <w:rPr>
             <w:rFonts w:asciiTheme="minorHAnsi" w:eastAsiaTheme="minorEastAsia" w:hAnsiTheme="minorHAnsi"/>
             <w:noProof/>
-            <w:lang w:val="fr-FR" w:eastAsia="en-CH"/>
+            <w:lang w:eastAsia="en-CH"/>
           </w:rPr>
           <w:tab/>
         </w:r>
@@ -1643,7 +1608,6 @@
           <w:rPr>
             <w:noProof/>
             <w:webHidden/>
-            <w:lang w:val="fr-FR"/>
           </w:rPr>
           <w:tab/>
         </w:r>
@@ -1651,7 +1615,6 @@
           <w:rPr>
             <w:noProof/>
             <w:webHidden/>
-            <w:lang w:val="fr-FR"/>
           </w:rPr>
           <w:fldChar w:fldCharType="begin"/>
         </w:r>
@@ -1659,22 +1622,19 @@
           <w:rPr>
             <w:noProof/>
             <w:webHidden/>
-            <w:lang w:val="fr-FR"/>
           </w:rPr>
-          <w:instrText xml:space="preserve"> PAGEREF _Toc104114539 \h </w:instrText>
+          <w:instrText xml:space="preserve"> PAGEREF _Toc104839774 \h </w:instrText>
         </w:r>
         <w:r>
           <w:rPr>
             <w:noProof/>
             <w:webHidden/>
-            <w:lang w:val="fr-FR"/>
           </w:rPr>
         </w:r>
         <w:r>
           <w:rPr>
             <w:noProof/>
             <w:webHidden/>
-            <w:lang w:val="fr-FR"/>
           </w:rPr>
           <w:fldChar w:fldCharType="separate"/>
         </w:r>
@@ -1682,15 +1642,13 @@
           <w:rPr>
             <w:noProof/>
             <w:webHidden/>
-            <w:lang w:val="fr-FR"/>
           </w:rPr>
-          <w:t>9</w:t>
+          <w:t>10</w:t>
         </w:r>
         <w:r>
           <w:rPr>
             <w:noProof/>
             <w:webHidden/>
-            <w:lang w:val="fr-FR"/>
           </w:rPr>
           <w:fldChar w:fldCharType="end"/>
         </w:r>
@@ -1706,10 +1664,10 @@
         <w:rPr>
           <w:rFonts w:asciiTheme="minorHAnsi" w:eastAsiaTheme="minorEastAsia" w:hAnsiTheme="minorHAnsi"/>
           <w:noProof/>
-          <w:lang w:val="fr-FR" w:eastAsia="en-CH"/>
-        </w:rPr>
-      </w:pPr>
-      <w:hyperlink w:anchor="_Toc104114540" w:history="1">
+          <w:lang w:eastAsia="en-CH"/>
+        </w:rPr>
+      </w:pPr>
+      <w:hyperlink w:anchor="_Toc104839775" w:history="1">
         <w:r>
           <w:rPr>
             <w:rStyle w:val="Lienhypertexte"/>
@@ -1722,7 +1680,7 @@
           <w:rPr>
             <w:rFonts w:asciiTheme="minorHAnsi" w:eastAsiaTheme="minorEastAsia" w:hAnsiTheme="minorHAnsi"/>
             <w:noProof/>
-            <w:lang w:val="fr-FR" w:eastAsia="en-CH"/>
+            <w:lang w:eastAsia="en-CH"/>
           </w:rPr>
           <w:tab/>
         </w:r>
@@ -1738,7 +1696,6 @@
           <w:rPr>
             <w:noProof/>
             <w:webHidden/>
-            <w:lang w:val="fr-FR"/>
           </w:rPr>
           <w:tab/>
         </w:r>
@@ -1746,7 +1703,6 @@
           <w:rPr>
             <w:noProof/>
             <w:webHidden/>
-            <w:lang w:val="fr-FR"/>
           </w:rPr>
           <w:fldChar w:fldCharType="begin"/>
         </w:r>
@@ -1754,22 +1710,19 @@
           <w:rPr>
             <w:noProof/>
             <w:webHidden/>
-            <w:lang w:val="fr-FR"/>
           </w:rPr>
-          <w:instrText xml:space="preserve"> PAGEREF _Toc104114540 \h </w:instrText>
+          <w:instrText xml:space="preserve"> PAGEREF _Toc104839775 \h </w:instrText>
         </w:r>
         <w:r>
           <w:rPr>
             <w:noProof/>
             <w:webHidden/>
-            <w:lang w:val="fr-FR"/>
           </w:rPr>
         </w:r>
         <w:r>
           <w:rPr>
             <w:noProof/>
             <w:webHidden/>
-            <w:lang w:val="fr-FR"/>
           </w:rPr>
           <w:fldChar w:fldCharType="separate"/>
         </w:r>
@@ -1777,15 +1730,13 @@
           <w:rPr>
             <w:noProof/>
             <w:webHidden/>
-            <w:lang w:val="fr-FR"/>
           </w:rPr>
-          <w:t>9</w:t>
+          <w:t>10</w:t>
         </w:r>
         <w:r>
           <w:rPr>
             <w:noProof/>
             <w:webHidden/>
-            <w:lang w:val="fr-FR"/>
           </w:rPr>
           <w:fldChar w:fldCharType="end"/>
         </w:r>
@@ -1801,10 +1752,10 @@
         <w:rPr>
           <w:rFonts w:asciiTheme="minorHAnsi" w:eastAsiaTheme="minorEastAsia" w:hAnsiTheme="minorHAnsi"/>
           <w:noProof/>
-          <w:lang w:val="fr-FR" w:eastAsia="en-CH"/>
-        </w:rPr>
-      </w:pPr>
-      <w:hyperlink w:anchor="_Toc104114541" w:history="1">
+          <w:lang w:eastAsia="en-CH"/>
+        </w:rPr>
+      </w:pPr>
+      <w:hyperlink w:anchor="_Toc104839776" w:history="1">
         <w:r>
           <w:rPr>
             <w:rStyle w:val="Lienhypertexte"/>
@@ -1817,7 +1768,7 @@
           <w:rPr>
             <w:rFonts w:asciiTheme="minorHAnsi" w:eastAsiaTheme="minorEastAsia" w:hAnsiTheme="minorHAnsi"/>
             <w:noProof/>
-            <w:lang w:val="fr-FR" w:eastAsia="en-CH"/>
+            <w:lang w:eastAsia="en-CH"/>
           </w:rPr>
           <w:tab/>
         </w:r>
@@ -1833,7 +1784,6 @@
           <w:rPr>
             <w:noProof/>
             <w:webHidden/>
-            <w:lang w:val="fr-FR"/>
           </w:rPr>
           <w:tab/>
         </w:r>
@@ -1841,7 +1791,6 @@
           <w:rPr>
             <w:noProof/>
             <w:webHidden/>
-            <w:lang w:val="fr-FR"/>
           </w:rPr>
           <w:fldChar w:fldCharType="begin"/>
         </w:r>
@@ -1849,22 +1798,19 @@
           <w:rPr>
             <w:noProof/>
             <w:webHidden/>
-            <w:lang w:val="fr-FR"/>
           </w:rPr>
-          <w:instrText xml:space="preserve"> PAGEREF _Toc104114541 \h </w:instrText>
+          <w:instrText xml:space="preserve"> PAGEREF _Toc104839776 \h </w:instrText>
         </w:r>
         <w:r>
           <w:rPr>
             <w:noProof/>
             <w:webHidden/>
-            <w:lang w:val="fr-FR"/>
           </w:rPr>
         </w:r>
         <w:r>
           <w:rPr>
             <w:noProof/>
             <w:webHidden/>
-            <w:lang w:val="fr-FR"/>
           </w:rPr>
           <w:fldChar w:fldCharType="separate"/>
         </w:r>
@@ -1872,15 +1818,13 @@
           <w:rPr>
             <w:noProof/>
             <w:webHidden/>
-            <w:lang w:val="fr-FR"/>
           </w:rPr>
-          <w:t>11</w:t>
+          <w:t>12</w:t>
         </w:r>
         <w:r>
           <w:rPr>
             <w:noProof/>
             <w:webHidden/>
-            <w:lang w:val="fr-FR"/>
           </w:rPr>
           <w:fldChar w:fldCharType="end"/>
         </w:r>
@@ -1896,10 +1840,10 @@
         <w:rPr>
           <w:rFonts w:asciiTheme="minorHAnsi" w:eastAsiaTheme="minorEastAsia" w:hAnsiTheme="minorHAnsi"/>
           <w:noProof/>
-          <w:lang w:val="fr-FR" w:eastAsia="en-CH"/>
-        </w:rPr>
-      </w:pPr>
-      <w:hyperlink w:anchor="_Toc104114542" w:history="1">
+          <w:lang w:eastAsia="en-CH"/>
+        </w:rPr>
+      </w:pPr>
+      <w:hyperlink w:anchor="_Toc104839777" w:history="1">
         <w:r>
           <w:rPr>
             <w:rStyle w:val="Lienhypertexte"/>
@@ -1912,7 +1856,7 @@
           <w:rPr>
             <w:rFonts w:asciiTheme="minorHAnsi" w:eastAsiaTheme="minorEastAsia" w:hAnsiTheme="minorHAnsi"/>
             <w:noProof/>
-            <w:lang w:val="fr-FR" w:eastAsia="en-CH"/>
+            <w:lang w:eastAsia="en-CH"/>
           </w:rPr>
           <w:tab/>
         </w:r>
@@ -1928,7 +1872,6 @@
           <w:rPr>
             <w:noProof/>
             <w:webHidden/>
-            <w:lang w:val="fr-FR"/>
           </w:rPr>
           <w:tab/>
         </w:r>
@@ -1936,7 +1879,6 @@
           <w:rPr>
             <w:noProof/>
             <w:webHidden/>
-            <w:lang w:val="fr-FR"/>
           </w:rPr>
           <w:fldChar w:fldCharType="begin"/>
         </w:r>
@@ -1944,22 +1886,19 @@
           <w:rPr>
             <w:noProof/>
             <w:webHidden/>
-            <w:lang w:val="fr-FR"/>
           </w:rPr>
-          <w:instrText xml:space="preserve"> PAGEREF _Toc104114542 \h </w:instrText>
+          <w:instrText xml:space="preserve"> PAGEREF _Toc104839777 \h </w:instrText>
         </w:r>
         <w:r>
           <w:rPr>
             <w:noProof/>
             <w:webHidden/>
-            <w:lang w:val="fr-FR"/>
           </w:rPr>
         </w:r>
         <w:r>
           <w:rPr>
             <w:noProof/>
             <w:webHidden/>
-            <w:lang w:val="fr-FR"/>
           </w:rPr>
           <w:fldChar w:fldCharType="separate"/>
         </w:r>
@@ -1967,7 +1906,6 @@
           <w:rPr>
             <w:noProof/>
             <w:webHidden/>
-            <w:lang w:val="fr-FR"/>
           </w:rPr>
           <w:t>13</w:t>
         </w:r>
@@ -1975,7 +1913,6 @@
           <w:rPr>
             <w:noProof/>
             <w:webHidden/>
-            <w:lang w:val="fr-FR"/>
           </w:rPr>
           <w:fldChar w:fldCharType="end"/>
         </w:r>
@@ -2015,7 +1952,7 @@
           <w:sz w:val="18"/>
           <w:szCs w:val="18"/>
           <w:shd w:val="clear" w:color="auto" w:fill="FFFFFF"/>
-          <w:lang w:val="fr-FR" w:eastAsia="en-CH"/>
+          <w:lang w:val="fr-FR"/>
         </w:rPr>
       </w:pPr>
       <w:r>
@@ -2038,7 +1975,7 @@
           <w:lang w:val="fr-FR"/>
         </w:rPr>
       </w:pPr>
-      <w:bookmarkStart w:id="0" w:name="_Toc104114534"/>
+      <w:bookmarkStart w:id="0" w:name="_Toc104839769"/>
       <w:r>
         <w:rPr>
           <w:rStyle w:val="normaltextrun"/>
@@ -2057,7 +1994,7 @@
           <w:lang w:val="fr-FR"/>
         </w:rPr>
       </w:pPr>
-      <w:bookmarkStart w:id="1" w:name="_Toc104114535"/>
+      <w:bookmarkStart w:id="1" w:name="_Toc104839770"/>
       <w:r>
         <w:rPr>
           <w:lang w:val="fr-FR"/>
@@ -2081,6 +2018,7 @@
       </w:pPr>
       <w:r>
         <w:rPr>
+          <w:noProof/>
           <w:lang w:val="fr-FR"/>
         </w:rPr>
         <w:drawing>
@@ -2137,43 +2075,7 @@
         <w:rPr>
           <w:lang w:val="fr-FR"/>
         </w:rPr>
-        <w:t>Le processeur qui vous a été fourni a été pipeliné à partir du processeur que vous aviez implémenté</w:t>
-      </w:r>
-      <w:r>
-        <w:rPr>
-          <w:lang w:val="fr-FR"/>
-        </w:rPr>
-        <w:t xml:space="preserve"> </w:t>
-      </w:r>
-      <w:r>
-        <w:rPr>
-          <w:lang w:val="fr-FR"/>
-        </w:rPr>
-        <w:t>dans les laboratoires précédents. Certains changements ont d</w:t>
-      </w:r>
-      <w:r>
-        <w:rPr>
-          <w:lang w:val="fr-FR"/>
-        </w:rPr>
-        <w:t xml:space="preserve">û </w:t>
-      </w:r>
-      <w:r>
-        <w:rPr>
-          <w:lang w:val="fr-FR"/>
-        </w:rPr>
-        <w:t>être opérés pour pouvoir supporter le</w:t>
-      </w:r>
-      <w:r>
-        <w:rPr>
-          <w:lang w:val="fr-FR"/>
-        </w:rPr>
-        <w:t xml:space="preserve"> </w:t>
-      </w:r>
-      <w:r>
-        <w:rPr>
-          <w:lang w:val="fr-FR"/>
-        </w:rPr>
-        <w:t xml:space="preserve">pipeline. Pour </w:t>
+        <w:t xml:space="preserve">Le processeur qui vous a été fourni a été pipeliné à partir du processeur que vous aviez implémenté dans les laboratoires précédents. Certains changements ont dû être opérés pour pouvoir supporter le pipeline. Pour </w:t>
       </w:r>
       <w:proofErr w:type="spellStart"/>
       <w:r>
@@ -2187,25 +2089,7 @@
         <w:rPr>
           <w:lang w:val="fr-FR"/>
         </w:rPr>
-        <w:t xml:space="preserve"> un processeur, il ne suffit pas d’ajouter des registres entre chaque bloc.</w:t>
-      </w:r>
-      <w:r>
-        <w:rPr>
-          <w:lang w:val="fr-FR"/>
-        </w:rPr>
-        <w:t xml:space="preserve"> </w:t>
-      </w:r>
-      <w:r>
-        <w:rPr>
-          <w:lang w:val="fr-FR"/>
-        </w:rPr>
-        <w:t>Il faut, par exemple, s’assurer que tous les signaux de contrôle arrivent au bon moment. Le signal</w:t>
-      </w:r>
-      <w:r>
-        <w:rPr>
-          <w:lang w:val="fr-FR"/>
-        </w:rPr>
-        <w:t xml:space="preserve"> </w:t>
+        <w:t xml:space="preserve"> un processeur, il ne suffit pas d’ajouter des registres entre chaque bloc. Il faut, par exemple, s’assurer que tous les signaux de contrôle arrivent au bon moment. Le signal </w:t>
       </w:r>
       <w:proofErr w:type="spellStart"/>
       <w:r>
@@ -2219,81 +2103,19 @@
         <w:rPr>
           <w:lang w:val="fr-FR"/>
         </w:rPr>
-        <w:t xml:space="preserve"> est généré au moment où l’instruction est décodée, mais il est utilisé au moment</w:t>
-      </w:r>
-      <w:r>
-        <w:rPr>
-          <w:lang w:val="fr-FR"/>
-        </w:rPr>
-        <w:t xml:space="preserve"> </w:t>
-      </w:r>
-      <w:r>
-        <w:rPr>
-          <w:lang w:val="fr-FR"/>
-        </w:rPr>
-        <w:t xml:space="preserve">où l’instruction est </w:t>
-      </w:r>
-      <w:proofErr w:type="spellStart"/>
-      <w:r>
-        <w:rPr>
-          <w:lang w:val="fr-FR"/>
-        </w:rPr>
-        <w:t>executée</w:t>
-      </w:r>
-      <w:proofErr w:type="spellEnd"/>
-      <w:r>
-        <w:rPr>
-          <w:lang w:val="fr-FR"/>
-        </w:rPr>
-        <w:t>. Il faut donc que le signal de contrôle arrive au même moment que</w:t>
-      </w:r>
-      <w:r>
-        <w:rPr>
-          <w:lang w:val="fr-FR"/>
-        </w:rPr>
-        <w:t xml:space="preserve"> </w:t>
-      </w:r>
-      <w:r>
-        <w:rPr>
-          <w:lang w:val="fr-FR"/>
-        </w:rPr>
-        <w:t>l’instruction dans le bloc execute. Le schéma ci-dessus est un croquis du processeur pipeliné. Les</w:t>
-      </w:r>
-      <w:r>
-        <w:rPr>
-          <w:lang w:val="fr-FR"/>
-        </w:rPr>
-        <w:t xml:space="preserve"> </w:t>
-      </w:r>
-      <w:r>
-        <w:rPr>
-          <w:lang w:val="fr-FR"/>
-        </w:rPr>
-        <w:t>registres sont en gris. Sur le schéma, il y a un grand registre entre les stages du pipeline, or dans</w:t>
-      </w:r>
-      <w:r>
-        <w:rPr>
-          <w:lang w:val="fr-FR"/>
-        </w:rPr>
-        <w:t xml:space="preserve"> </w:t>
-      </w:r>
-      <w:r>
-        <w:rPr>
-          <w:lang w:val="fr-FR"/>
-        </w:rPr>
-        <w:t>Logisim, il y a un registre par signal. Register READ et Register WRITE sont implémentés dans</w:t>
-      </w:r>
-      <w:r>
-        <w:rPr>
-          <w:lang w:val="fr-FR"/>
-        </w:rPr>
-        <w:t xml:space="preserve"> </w:t>
-      </w:r>
-      <w:r>
-        <w:rPr>
-          <w:lang w:val="fr-FR"/>
-        </w:rPr>
-        <w:t xml:space="preserve">Logisim dans </w:t>
+        <w:t xml:space="preserve"> est généré au moment où l’instruction est décodée, mais il est utilisé au moment où l’instruction est </w:t>
+      </w:r>
+      <w:r>
+        <w:rPr>
+          <w:lang w:val="fr-FR"/>
+        </w:rPr>
+        <w:t>exécutée</w:t>
+      </w:r>
+      <w:r>
+        <w:rPr>
+          <w:lang w:val="fr-FR"/>
+        </w:rPr>
+        <w:t xml:space="preserve">. Il faut donc que le signal de contrôle arrive au même moment que l’instruction dans le bloc execute. Le schéma ci-dessus est un croquis du processeur pipeliné. Les registres sont en gris. Sur le schéma, il y a un grand registre entre les stages du pipeline, or dans Logisim, il y a un registre par signal. Register READ et Register WRITE sont implémentés dans Logisim dans </w:t>
       </w:r>
       <w:proofErr w:type="spellStart"/>
       <w:r>
@@ -2387,19 +2209,7 @@
         <w:rPr>
           <w:lang w:val="fr-FR"/>
         </w:rPr>
-        <w:t xml:space="preserve"> passe dans 3 registres au lieu de 1, pour que le</w:t>
-      </w:r>
-      <w:r>
-        <w:rPr>
-          <w:lang w:val="fr-FR"/>
-        </w:rPr>
-        <w:t xml:space="preserve"> </w:t>
-      </w:r>
-      <w:r>
-        <w:rPr>
-          <w:lang w:val="fr-FR"/>
-        </w:rPr>
-        <w:t>signal link_en_d1_s soit généré au bon timing.</w:t>
+        <w:t xml:space="preserve"> passe dans 3 registres au lieu de 1, pour que le signal link_en_d1_s soit généré au bon timing.</w:t>
       </w:r>
     </w:p>
     <w:p>
@@ -2446,19 +2256,7 @@
         <w:rPr>
           <w:lang w:val="fr-FR"/>
         </w:rPr>
-        <w:t xml:space="preserve"> au lieu de fetch car c’est dans ce bloc que</w:t>
-      </w:r>
-      <w:r>
-        <w:rPr>
-          <w:lang w:val="fr-FR"/>
-        </w:rPr>
-        <w:t xml:space="preserve"> </w:t>
-      </w:r>
-      <w:r>
-        <w:rPr>
-          <w:lang w:val="fr-FR"/>
-        </w:rPr>
-        <w:t>les informations sont disponibles pour le calcul.</w:t>
+        <w:t xml:space="preserve"> au lieu de fetch car c’est dans ce bloc que les informations sont disponibles pour le calcul.</w:t>
       </w:r>
     </w:p>
     <w:p>
@@ -2477,19 +2275,7 @@
         <w:rPr>
           <w:lang w:val="fr-FR"/>
         </w:rPr>
-        <w:t>Les signaux passent par tous les blocs même s’ils ne sont pas utilisés dans un bloc. Ceci pour</w:t>
-      </w:r>
-      <w:r>
-        <w:rPr>
-          <w:lang w:val="fr-FR"/>
-        </w:rPr>
-        <w:t xml:space="preserve"> </w:t>
-      </w:r>
-      <w:r>
-        <w:rPr>
-          <w:lang w:val="fr-FR"/>
-        </w:rPr>
-        <w:t xml:space="preserve">assurer que les informations de contrôle </w:t>
+        <w:t xml:space="preserve">Les signaux passent par tous les blocs même s’ils ne sont pas utilisés dans un bloc. Ceci pour assurer que les informations de contrôle </w:t>
       </w:r>
       <w:proofErr w:type="gramStart"/>
       <w:r>
@@ -2503,19 +2289,7 @@
         <w:rPr>
           <w:lang w:val="fr-FR"/>
         </w:rPr>
-        <w:t xml:space="preserve"> en même temps que les données dans le bloc</w:t>
-      </w:r>
-      <w:r>
-        <w:rPr>
-          <w:lang w:val="fr-FR"/>
-        </w:rPr>
-        <w:t xml:space="preserve"> </w:t>
-      </w:r>
-      <w:r>
-        <w:rPr>
-          <w:lang w:val="fr-FR"/>
-        </w:rPr>
-        <w:t>qui les utilisent.</w:t>
+        <w:t xml:space="preserve"> en même temps que les données dans le bloc qui les utilisent.</w:t>
       </w:r>
     </w:p>
     <w:p>
@@ -2576,31 +2350,129 @@
           <w:bCs/>
           <w:lang w:val="fr-FR"/>
         </w:rPr>
-        <w:t>Dans le circuit mult_2, les offsets sont incrémentés de 1 au lieu d’être incrémenté de 2 dans le</w:t>
-      </w:r>
-      <w:r>
+        <w:t>Dans le circuit mult_2, les offsets sont incrémentés de 1 au lieu d’être incrémenté de 2 dans le circuit non-pipeliné, pourquoi ?</w:t>
+      </w:r>
+    </w:p>
+    <w:p>
+      <w:pPr>
+        <w:spacing w:line="240" w:lineRule="auto"/>
+        <w:rPr>
+          <w:color w:val="1F4E79" w:themeColor="accent5" w:themeShade="80"/>
+        </w:rPr>
+      </w:pPr>
+      <w:r>
+        <w:rPr>
+          <w:color w:val="1F4E79" w:themeColor="accent5" w:themeShade="80"/>
+        </w:rPr>
+        <w:t xml:space="preserve">On a mis un </w:t>
+      </w:r>
+      <w:proofErr w:type="spellStart"/>
+      <w:r>
+        <w:rPr>
+          <w:color w:val="1F4E79" w:themeColor="accent5" w:themeShade="80"/>
+        </w:rPr>
+        <w:t>registre</w:t>
+      </w:r>
+      <w:proofErr w:type="spellEnd"/>
+      <w:r>
+        <w:rPr>
+          <w:color w:val="1F4E79" w:themeColor="accent5" w:themeShade="80"/>
+        </w:rPr>
+        <w:t xml:space="preserve"> dans la Bank Register il nous faut 2x plus de temps pour </w:t>
+      </w:r>
+      <w:proofErr w:type="spellStart"/>
+      <w:r>
+        <w:rPr>
+          <w:color w:val="1F4E79" w:themeColor="accent5" w:themeShade="80"/>
+        </w:rPr>
+        <w:t>sortir</w:t>
+      </w:r>
+      <w:proofErr w:type="spellEnd"/>
+      <w:r>
+        <w:rPr>
+          <w:color w:val="1F4E79" w:themeColor="accent5" w:themeShade="80"/>
+        </w:rPr>
+        <w:t xml:space="preserve"> </w:t>
+      </w:r>
+      <w:proofErr w:type="spellStart"/>
+      <w:r>
+        <w:rPr>
+          <w:color w:val="1F4E79" w:themeColor="accent5" w:themeShade="80"/>
+        </w:rPr>
+        <w:t>donc</w:t>
+      </w:r>
+      <w:proofErr w:type="spellEnd"/>
+      <w:r>
+        <w:rPr>
+          <w:color w:val="1F4E79" w:themeColor="accent5" w:themeShade="80"/>
+        </w:rPr>
+        <w:t xml:space="preserve"> on doit faire + 1 pour temporiser vu </w:t>
+      </w:r>
+      <w:proofErr w:type="spellStart"/>
+      <w:r>
+        <w:rPr>
+          <w:color w:val="1F4E79" w:themeColor="accent5" w:themeShade="80"/>
+        </w:rPr>
+        <w:t>qu’on</w:t>
+      </w:r>
+      <w:proofErr w:type="spellEnd"/>
+      <w:r>
+        <w:rPr>
+          <w:color w:val="1F4E79" w:themeColor="accent5" w:themeShade="80"/>
+        </w:rPr>
+        <w:t xml:space="preserve"> ne part pas plus 4 </w:t>
+      </w:r>
+      <w:proofErr w:type="spellStart"/>
+      <w:r>
+        <w:rPr>
+          <w:color w:val="1F4E79" w:themeColor="accent5" w:themeShade="80"/>
+        </w:rPr>
+        <w:t>parce</w:t>
+      </w:r>
+      <w:proofErr w:type="spellEnd"/>
+      <w:r>
+        <w:rPr>
+          <w:color w:val="1F4E79" w:themeColor="accent5" w:themeShade="80"/>
+        </w:rPr>
+        <w:t xml:space="preserve"> </w:t>
+      </w:r>
+      <w:proofErr w:type="spellStart"/>
+      <w:r>
+        <w:rPr>
+          <w:color w:val="1F4E79" w:themeColor="accent5" w:themeShade="80"/>
+        </w:rPr>
+        <w:t>qu’on</w:t>
+      </w:r>
+      <w:proofErr w:type="spellEnd"/>
+      <w:r>
+        <w:rPr>
+          <w:color w:val="1F4E79" w:themeColor="accent5" w:themeShade="80"/>
+        </w:rPr>
+        <w:t xml:space="preserve"> part </w:t>
+      </w:r>
+      <w:proofErr w:type="spellStart"/>
+      <w:r>
+        <w:rPr>
+          <w:color w:val="1F4E79" w:themeColor="accent5" w:themeShade="80"/>
+        </w:rPr>
+        <w:t>une</w:t>
+      </w:r>
+      <w:proofErr w:type="spellEnd"/>
+      <w:r>
+        <w:rPr>
+          <w:color w:val="1F4E79" w:themeColor="accent5" w:themeShade="80"/>
+        </w:rPr>
+        <w:t xml:space="preserve"> instruction après </w:t>
+      </w:r>
+    </w:p>
+    <w:p>
+      <w:pPr>
+        <w:pStyle w:val="Paragraphedeliste"/>
+        <w:ind w:left="360"/>
+        <w:jc w:val="both"/>
         <w:rPr>
           <w:b/>
           <w:bCs/>
-          <w:lang w:val="fr-FR"/>
-        </w:rPr>
-        <w:t xml:space="preserve"> </w:t>
-      </w:r>
-      <w:r>
-        <w:rPr>
-          <w:b/>
-          <w:bCs/>
-          <w:lang w:val="fr-FR"/>
-        </w:rPr>
-        <w:t>circuit non-pipeliné, pourquoi ?</w:t>
-      </w:r>
-    </w:p>
-    <w:p>
-      <w:pPr>
-        <w:jc w:val="both"/>
-        <w:rPr>
-          <w:color w:val="1F4E79" w:themeColor="accent5" w:themeShade="80"/>
-          <w:lang w:val="fr-FR"/>
         </w:rPr>
       </w:pPr>
     </w:p>
@@ -2624,77 +2496,143 @@
           <w:bCs/>
           <w:lang w:val="fr-FR"/>
         </w:rPr>
-        <w:t>D</w:t>
-      </w:r>
+        <w:t xml:space="preserve">Dans le circuit fetch, le signal </w:t>
+      </w:r>
+      <w:proofErr w:type="spellStart"/>
       <w:r>
         <w:rPr>
           <w:b/>
           <w:bCs/>
           <w:lang w:val="fr-FR"/>
         </w:rPr>
-        <w:t xml:space="preserve">ans le circuit fetch, le signal </w:t>
-      </w:r>
-      <w:proofErr w:type="spellStart"/>
+        <w:t>LR_adr_o</w:t>
+      </w:r>
+      <w:proofErr w:type="spellEnd"/>
       <w:r>
         <w:rPr>
           <w:b/>
           <w:bCs/>
           <w:lang w:val="fr-FR"/>
         </w:rPr>
-        <w:t>LR_adr_o</w:t>
-      </w:r>
-      <w:proofErr w:type="spellEnd"/>
+        <w:t xml:space="preserve"> vient d’un registre et est connecté au bloc decode au lieu du bloc </w:t>
+      </w:r>
+      <w:proofErr w:type="spellStart"/>
       <w:r>
         <w:rPr>
           <w:b/>
           <w:bCs/>
           <w:lang w:val="fr-FR"/>
         </w:rPr>
-        <w:t xml:space="preserve"> vient d’un registre et est connecté au bloc decode au</w:t>
-      </w:r>
+        <w:t>bank_register</w:t>
+      </w:r>
+      <w:proofErr w:type="spellEnd"/>
       <w:r>
         <w:rPr>
           <w:b/>
           <w:bCs/>
           <w:lang w:val="fr-FR"/>
         </w:rPr>
+        <w:t>, pourquoi ?</w:t>
+      </w:r>
+    </w:p>
+    <w:p>
+      <w:pPr>
+        <w:ind w:left="360"/>
+        <w:jc w:val="both"/>
+        <w:rPr>
+          <w:color w:val="1F4E79" w:themeColor="accent5" w:themeShade="80"/>
+          <w:lang w:val="fr-FR"/>
+        </w:rPr>
+      </w:pPr>
+      <w:r>
+        <w:rPr>
+          <w:color w:val="1F4E79" w:themeColor="accent5" w:themeShade="80"/>
+          <w:lang w:val="fr-FR"/>
+        </w:rPr>
+        <w:t xml:space="preserve">Pour pouvoir temporiser un coup de </w:t>
+      </w:r>
+      <w:proofErr w:type="spellStart"/>
+      <w:r>
+        <w:rPr>
+          <w:color w:val="1F4E79" w:themeColor="accent5" w:themeShade="80"/>
+          <w:lang w:val="fr-FR"/>
+        </w:rPr>
+        <w:t>clock</w:t>
+      </w:r>
+      <w:proofErr w:type="spellEnd"/>
+      <w:r>
+        <w:rPr>
+          <w:color w:val="1F4E79" w:themeColor="accent5" w:themeShade="80"/>
+          <w:lang w:val="fr-FR"/>
+        </w:rPr>
+        <w:t xml:space="preserve"> vu qu’on est en parallèle. Cela nous permet de ne pas </w:t>
+      </w:r>
+      <w:proofErr w:type="spellStart"/>
+      <w:proofErr w:type="gramStart"/>
+      <w:r>
+        <w:rPr>
+          <w:color w:val="1F4E79" w:themeColor="accent5" w:themeShade="80"/>
+          <w:lang w:val="fr-FR"/>
+        </w:rPr>
+        <w:t>a</w:t>
+      </w:r>
+      <w:proofErr w:type="spellEnd"/>
+      <w:proofErr w:type="gramEnd"/>
+      <w:r>
+        <w:rPr>
+          <w:color w:val="1F4E79" w:themeColor="accent5" w:themeShade="80"/>
+          <w:lang w:val="fr-FR"/>
+        </w:rPr>
+        <w:t xml:space="preserve"> attendre de devoir attendre que le registre se met </w:t>
+      </w:r>
+      <w:proofErr w:type="spellStart"/>
+      <w:r>
+        <w:rPr>
+          <w:color w:val="1F4E79" w:themeColor="accent5" w:themeShade="80"/>
+          <w:lang w:val="fr-FR"/>
+        </w:rPr>
+        <w:t>a</w:t>
+      </w:r>
+      <w:proofErr w:type="spellEnd"/>
+      <w:r>
+        <w:rPr>
+          <w:color w:val="1F4E79" w:themeColor="accent5" w:themeShade="80"/>
+          <w:lang w:val="fr-FR"/>
+        </w:rPr>
+        <w:t xml:space="preserve"> jour lors de l’</w:t>
+      </w:r>
+      <w:proofErr w:type="spellStart"/>
+      <w:r>
+        <w:rPr>
+          <w:color w:val="1F4E79" w:themeColor="accent5" w:themeShade="80"/>
+          <w:lang w:val="fr-FR"/>
+        </w:rPr>
+        <w:t>etape</w:t>
+      </w:r>
+      <w:proofErr w:type="spellEnd"/>
+      <w:r>
+        <w:rPr>
+          <w:color w:val="1F4E79" w:themeColor="accent5" w:themeShade="80"/>
+          <w:lang w:val="fr-FR"/>
+        </w:rPr>
         <w:t xml:space="preserve"> </w:t>
       </w:r>
-      <w:r>
-        <w:rPr>
-          <w:b/>
-          <w:bCs/>
-          <w:lang w:val="fr-FR"/>
-        </w:rPr>
-        <w:t xml:space="preserve">lieu du bloc </w:t>
-      </w:r>
       <w:proofErr w:type="spellStart"/>
       <w:r>
         <w:rPr>
-          <w:b/>
-          <w:bCs/>
-          <w:lang w:val="fr-FR"/>
-        </w:rPr>
-        <w:t>bank_register</w:t>
+          <w:color w:val="1F4E79" w:themeColor="accent5" w:themeShade="80"/>
+          <w:lang w:val="fr-FR"/>
+        </w:rPr>
+        <w:t>write</w:t>
       </w:r>
       <w:proofErr w:type="spellEnd"/>
       <w:r>
         <w:rPr>
-          <w:b/>
-          <w:bCs/>
-          <w:lang w:val="fr-FR"/>
-        </w:rPr>
-        <w:t>, pourquoi ?</w:t>
-      </w:r>
-    </w:p>
-    <w:p>
-      <w:pPr>
-        <w:jc w:val="both"/>
-        <w:rPr>
-          <w:color w:val="1F4E79" w:themeColor="accent5" w:themeShade="80"/>
-          <w:lang w:val="fr-FR"/>
-        </w:rPr>
-      </w:pPr>
+          <w:color w:val="1F4E79" w:themeColor="accent5" w:themeShade="80"/>
+          <w:lang w:val="fr-FR"/>
+        </w:rPr>
+        <w:t xml:space="preserve"> back et donc de sauvegarder des temps de cycle</w:t>
+      </w:r>
     </w:p>
     <w:p>
       <w:pPr>
@@ -2734,15 +2672,7 @@
           <w:bCs/>
           <w:lang w:val="fr-FR"/>
         </w:rPr>
-        <w:t xml:space="preserve"> est mis dans un registre alors que les signaux</w:t>
-      </w:r>
-      <w:r>
-        <w:rPr>
-          <w:b/>
-          <w:bCs/>
-          <w:lang w:val="fr-FR"/>
-        </w:rPr>
-        <w:t xml:space="preserve"> </w:t>
+        <w:t xml:space="preserve"> est mis dans un registre alors que les signaux </w:t>
       </w:r>
       <w:proofErr w:type="spellStart"/>
       <w:r>
@@ -2915,33 +2845,25 @@
           <w:bCs/>
           <w:lang w:val="fr-FR"/>
         </w:rPr>
-        <w:t>Dans le circuit decode, les signaux des bus de contrôle sont connectés aux registres avec une</w:t>
-      </w:r>
-      <w:r>
-        <w:rPr>
-          <w:b/>
-          <w:bCs/>
-          <w:lang w:val="fr-FR"/>
-        </w:rPr>
-        <w:t xml:space="preserve"> </w:t>
-      </w:r>
-      <w:r>
-        <w:rPr>
-          <w:b/>
-          <w:bCs/>
-          <w:lang w:val="fr-FR"/>
-        </w:rPr>
-        <w:t>porte MUX contrairement aux autres signaux, pourquoi ?</w:t>
-      </w:r>
-    </w:p>
-    <w:p>
-      <w:pPr>
+        <w:t>Dans le circuit decode, les signaux des bus de contrôle sont connectés aux registres avec une porte MUX contrairement aux autres signaux, pourquoi ?</w:t>
+      </w:r>
+    </w:p>
+    <w:p>
+      <w:pPr>
+        <w:ind w:left="360"/>
         <w:jc w:val="both"/>
         <w:rPr>
           <w:color w:val="1F4E79" w:themeColor="accent5" w:themeShade="80"/>
           <w:lang w:val="fr-FR"/>
         </w:rPr>
       </w:pPr>
+      <w:r>
+        <w:rPr>
+          <w:color w:val="1F4E79" w:themeColor="accent5" w:themeShade="80"/>
+          <w:lang w:val="fr-FR"/>
+        </w:rPr>
+        <w:t>On utilise un MUX pour pouvoir temporiser l’arrêt du processeur et pas que cela gêne le bon fonctionnement si on a un saut conditionnel.</w:t>
+      </w:r>
     </w:p>
     <w:p>
       <w:pPr>
@@ -2963,41 +2885,31 @@
           <w:bCs/>
           <w:lang w:val="fr-FR"/>
         </w:rPr>
-        <w:t>Si on voulait ajouter le multiplieur 5x3 pipeliné du laboratoire préparatoire, quelles seraient les</w:t>
-      </w:r>
-      <w:r>
+        <w:t>Si on voulait ajouter le multiplieur 5x3 pipeliné du laboratoire préparatoire, quelles seraient les conséquences sur le pipeline du processeur ? Comment ça pourrait être fait ?</w:t>
+      </w:r>
+    </w:p>
+    <w:p>
+      <w:pPr>
+        <w:ind w:left="360"/>
+        <w:rPr>
+          <w:color w:val="1F4E79" w:themeColor="accent5" w:themeShade="80"/>
+          <w:lang w:val="fr-FR"/>
+        </w:rPr>
+      </w:pPr>
+      <w:r>
+        <w:rPr>
+          <w:color w:val="1F4E79" w:themeColor="accent5" w:themeShade="80"/>
+          <w:lang w:val="fr-FR"/>
+        </w:rPr>
+        <w:t>Vu qu’on a besoin de 3 étages de pipeline pour la multiplication et que pour le processeur on a besoin de 5 étages, si l’on ajoute le multiplicateur pipeliné on additionne les étages ce qui nous donnerait 8 étages de pipeline.</w:t>
+      </w:r>
+    </w:p>
+    <w:p>
+      <w:pPr>
+        <w:jc w:val="both"/>
         <w:rPr>
           <w:b/>
           <w:bCs/>
-          <w:lang w:val="fr-FR"/>
-        </w:rPr>
-        <w:t xml:space="preserve"> </w:t>
-      </w:r>
-      <w:r>
-        <w:rPr>
-          <w:b/>
-          <w:bCs/>
-          <w:lang w:val="fr-FR"/>
-        </w:rPr>
-        <w:t>conséquences sur le pipeline du processeur ? Comment ça pourrait être fait ?</w:t>
-      </w:r>
-    </w:p>
-    <w:p>
-      <w:pPr>
-        <w:pStyle w:val="Paragraphedeliste"/>
-        <w:rPr>
-          <w:b/>
-          <w:bCs/>
-          <w:lang w:val="fr-FR"/>
-        </w:rPr>
-      </w:pPr>
-    </w:p>
-    <w:p>
-      <w:pPr>
-        <w:jc w:val="both"/>
-        <w:rPr>
-          <w:b/>
-          <w:bCs/>
           <w:color w:val="1F4E79" w:themeColor="accent5" w:themeShade="80"/>
           <w:lang w:val="fr-FR"/>
         </w:rPr>
@@ -3023,7 +2935,7 @@
           <w:lang w:val="fr-FR"/>
         </w:rPr>
       </w:pPr>
-      <w:bookmarkStart w:id="2" w:name="_Toc104114536"/>
+      <w:bookmarkStart w:id="2" w:name="_Toc104839771"/>
       <w:r>
         <w:rPr>
           <w:lang w:val="fr-FR"/>
@@ -3703,19 +3615,7 @@
         <w:rPr>
           <w:lang w:val="fr-FR"/>
         </w:rPr>
-        <w:t xml:space="preserve"> Vous devez vous inspirer</w:t>
-      </w:r>
-      <w:r>
-        <w:rPr>
-          <w:lang w:val="fr-FR"/>
-        </w:rPr>
-        <w:t xml:space="preserve"> </w:t>
-      </w:r>
-      <w:r>
-        <w:rPr>
-          <w:lang w:val="fr-FR"/>
-        </w:rPr>
-        <w:t xml:space="preserve">de l’exemple donné en cours. Votre chronogramme doit comprendre les signaux suivants : </w:t>
+        <w:t xml:space="preserve"> Vous devez vous inspirer de l’exemple donné en cours. Votre chronogramme doit comprendre les signaux suivants : </w:t>
       </w:r>
       <w:proofErr w:type="spellStart"/>
       <w:r>
@@ -3729,19 +3629,7 @@
         <w:rPr>
           <w:lang w:val="fr-FR"/>
         </w:rPr>
-        <w:t>, PC,</w:t>
-      </w:r>
-      <w:r>
-        <w:rPr>
-          <w:lang w:val="fr-FR"/>
-        </w:rPr>
-        <w:t xml:space="preserve"> </w:t>
-      </w:r>
-      <w:r>
-        <w:rPr>
-          <w:lang w:val="fr-FR"/>
-        </w:rPr>
-        <w:t>sortie du registre de chacun des 5 étages du pipeline.</w:t>
+        <w:t>, PC, sortie du registre de chacun des 5 étages du pipeline.</w:t>
       </w:r>
     </w:p>
     <w:p>
@@ -3904,15 +3792,7 @@
           <w:bCs/>
           <w:lang w:val="fr-FR"/>
         </w:rPr>
-        <w:t>Est-ce que le programme s’exécute correctement ? Est-ce que les registres prennent les bonnes</w:t>
-      </w:r>
-      <w:r>
-        <w:rPr>
-          <w:b/>
-          <w:bCs/>
-          <w:lang w:val="fr-FR"/>
-        </w:rPr>
-        <w:t xml:space="preserve"> valeurs</w:t>
+        <w:t>Est-ce que le programme s’exécute correctement ? Est-ce que les registres prennent les bonnes valeurs</w:t>
       </w:r>
     </w:p>
     <w:p>
@@ -4038,15 +3918,7 @@
           <w:u w:val="single"/>
           <w:lang w:val="fr-FR"/>
         </w:rPr>
-        <w:t xml:space="preserve"> r2,[r0,#4*2]</w:t>
-      </w:r>
-      <w:r>
-        <w:rPr>
-          <w:rFonts w:ascii="Courier New" w:hAnsi="Courier New" w:cs="Courier New"/>
-          <w:u w:val="single"/>
-          <w:lang w:val="fr-FR"/>
-        </w:rPr>
-        <w:t xml:space="preserve"> / </w:t>
+        <w:t xml:space="preserve"> r2,[r0,#4*2] / </w:t>
       </w:r>
       <w:proofErr w:type="spellStart"/>
       <w:r>
@@ -4275,6 +4147,7 @@
       </w:pPr>
       <w:r>
         <w:rPr>
+          <w:color w:val="1F4E79" w:themeColor="accent5" w:themeShade="80"/>
           <w:lang w:val="fr-FR"/>
         </w:rPr>
         <w:t xml:space="preserve">Depuis l’instruction </w:t>
@@ -4384,7 +4257,7 @@
           <w:lang w:val="fr-FR"/>
         </w:rPr>
       </w:pPr>
-      <w:bookmarkStart w:id="3" w:name="_Toc104114537"/>
+      <w:bookmarkStart w:id="3" w:name="_Toc104839772"/>
       <w:r>
         <w:rPr>
           <w:lang w:val="fr-FR"/>
@@ -4427,19 +4300,7 @@
         <w:rPr>
           <w:lang w:val="fr-FR"/>
         </w:rPr>
-        <w:t xml:space="preserve"> qui vous a été fourni, indiquez en commentaire pour la première partie (depuis MAIN_START jusqu’à B PART_2), les dépendances de données pour chaque instruction.</w:t>
-      </w:r>
-      <w:r>
-        <w:rPr>
-          <w:lang w:val="fr-FR"/>
-        </w:rPr>
-        <w:t xml:space="preserve"> </w:t>
-      </w:r>
-      <w:r>
-        <w:rPr>
-          <w:lang w:val="fr-FR"/>
-        </w:rPr>
-        <w:t>Relevez le chronogramme de l’exécution du code.</w:t>
+        <w:t xml:space="preserve"> qui vous a été fourni, indiquez en commentaire pour la première partie (depuis MAIN_START jusqu’à B PART_2), les dépendances de données pour chaque instruction. Relevez le chronogramme de l’exécution du code.</w:t>
       </w:r>
     </w:p>
     <w:p>
@@ -4552,26 +4413,50 @@
     </w:p>
     <w:p>
       <w:pPr>
-        <w:pStyle w:val="Paragraphedeliste"/>
-        <w:ind w:left="0"/>
-        <w:rPr>
-          <w:lang w:val="fr-FR"/>
-        </w:rPr>
-      </w:pPr>
-    </w:p>
-    <w:p>
-      <w:pPr>
-        <w:rPr>
-          <w:lang w:val="fr-FR"/>
-        </w:rPr>
-      </w:pPr>
-    </w:p>
-    <w:p>
-      <w:pPr>
-        <w:rPr>
-          <w:lang w:val="fr-FR"/>
-        </w:rPr>
-      </w:pPr>
+        <w:rPr>
+          <w:color w:val="1F4E79" w:themeColor="accent5" w:themeShade="80"/>
+          <w:lang w:val="fr-FR"/>
+        </w:rPr>
+      </w:pPr>
+      <w:r>
+        <w:rPr>
+          <w:color w:val="1F4E79" w:themeColor="accent5" w:themeShade="80"/>
+          <w:lang w:val="fr-FR"/>
+        </w:rPr>
+        <w:t xml:space="preserve">En mode </w:t>
+      </w:r>
+      <w:proofErr w:type="spellStart"/>
+      <w:r>
+        <w:rPr>
+          <w:color w:val="1F4E79" w:themeColor="accent5" w:themeShade="80"/>
+          <w:lang w:val="fr-FR"/>
+        </w:rPr>
+        <w:t>arret</w:t>
+      </w:r>
+      <w:proofErr w:type="spellEnd"/>
+      <w:r>
+        <w:rPr>
+          <w:color w:val="1F4E79" w:themeColor="accent5" w:themeShade="80"/>
+          <w:lang w:val="fr-FR"/>
+        </w:rPr>
+        <w:t xml:space="preserve"> il faut 4 cycles pour que le </w:t>
+      </w:r>
+      <w:proofErr w:type="spellStart"/>
+      <w:r>
+        <w:rPr>
+          <w:color w:val="1F4E79" w:themeColor="accent5" w:themeShade="80"/>
+          <w:lang w:val="fr-FR"/>
+        </w:rPr>
+        <w:t>write</w:t>
+      </w:r>
+      <w:proofErr w:type="spellEnd"/>
+      <w:r>
+        <w:rPr>
+          <w:color w:val="1F4E79" w:themeColor="accent5" w:themeShade="80"/>
+          <w:lang w:val="fr-FR"/>
+        </w:rPr>
+        <w:t xml:space="preserve"> back s’effectue et qu’on puisse utiliser le registre.</w:t>
+      </w:r>
     </w:p>
     <w:p>
       <w:pPr>
@@ -4634,9 +4519,213 @@
     <w:p>
       <w:pPr>
         <w:rPr>
-          <w:lang w:val="fr-FR"/>
-        </w:rPr>
-      </w:pPr>
+          <w:color w:val="1F4E79" w:themeColor="accent5" w:themeShade="80"/>
+          <w:lang w:val="fr-FR"/>
+        </w:rPr>
+      </w:pPr>
+      <w:r>
+        <w:rPr>
+          <w:color w:val="1F4E79" w:themeColor="accent5" w:themeShade="80"/>
+          <w:lang w:val="fr-FR"/>
+        </w:rPr>
+        <w:t>Latence = niveau pipeline * 1/</w:t>
+      </w:r>
+      <w:proofErr w:type="spellStart"/>
+      <w:r>
+        <w:rPr>
+          <w:color w:val="1F4E79" w:themeColor="accent5" w:themeShade="80"/>
+          <w:lang w:val="fr-FR"/>
+        </w:rPr>
+        <w:t>clock</w:t>
+      </w:r>
+      <w:proofErr w:type="spellEnd"/>
+      <w:r>
+        <w:rPr>
+          <w:color w:val="1F4E79" w:themeColor="accent5" w:themeShade="80"/>
+          <w:lang w:val="fr-FR"/>
+        </w:rPr>
+        <w:t xml:space="preserve"> = 5 * 1/4000</w:t>
+      </w:r>
+      <w:r>
+        <w:rPr>
+          <w:color w:val="1F4E79" w:themeColor="accent5" w:themeShade="80"/>
+          <w:lang w:val="fr-FR"/>
+        </w:rPr>
+        <w:t xml:space="preserve"> = 1,25ms</w:t>
+      </w:r>
+    </w:p>
+    <w:p>
+      <w:pPr>
+        <w:rPr>
+          <w:color w:val="1F4E79" w:themeColor="accent5" w:themeShade="80"/>
+          <w:lang w:val="fr-FR"/>
+        </w:rPr>
+      </w:pPr>
+      <w:r>
+        <w:rPr>
+          <w:color w:val="1F4E79" w:themeColor="accent5" w:themeShade="80"/>
+          <w:lang w:val="fr-FR"/>
+        </w:rPr>
+        <w:t>Débit</w:t>
+      </w:r>
+      <w:r>
+        <w:rPr>
+          <w:color w:val="1F4E79" w:themeColor="accent5" w:themeShade="80"/>
+          <w:lang w:val="fr-FR"/>
+        </w:rPr>
+        <w:t xml:space="preserve"> = 1/ latence = 800 </w:t>
+      </w:r>
+      <w:r>
+        <w:rPr>
+          <w:color w:val="1F4E79" w:themeColor="accent5" w:themeShade="80"/>
+          <w:lang w:val="fr-FR"/>
+        </w:rPr>
+        <w:t>opérations</w:t>
+      </w:r>
+      <w:r>
+        <w:rPr>
+          <w:color w:val="1F4E79" w:themeColor="accent5" w:themeShade="80"/>
+          <w:lang w:val="fr-FR"/>
+        </w:rPr>
+        <w:t xml:space="preserve"> par cycles</w:t>
+      </w:r>
+    </w:p>
+    <w:p>
+      <w:pPr>
+        <w:rPr>
+          <w:color w:val="1F4E79" w:themeColor="accent5" w:themeShade="80"/>
+          <w:lang w:val="fr-FR"/>
+        </w:rPr>
+      </w:pPr>
+      <w:r>
+        <w:rPr>
+          <w:color w:val="1F4E79" w:themeColor="accent5" w:themeShade="80"/>
+          <w:lang w:val="fr-FR"/>
+        </w:rPr>
+        <w:t>9</w:t>
+      </w:r>
+      <w:r>
+        <w:rPr>
+          <w:color w:val="1F4E79" w:themeColor="accent5" w:themeShade="80"/>
+          <w:lang w:val="fr-FR"/>
+        </w:rPr>
+        <w:t xml:space="preserve"> instructions qui prennent 1 cycle</w:t>
+      </w:r>
+    </w:p>
+    <w:p>
+      <w:pPr>
+        <w:rPr>
+          <w:color w:val="1F4E79" w:themeColor="accent5" w:themeShade="80"/>
+          <w:lang w:val="fr-FR"/>
+        </w:rPr>
+      </w:pPr>
+      <w:r>
+        <w:rPr>
+          <w:color w:val="1F4E79" w:themeColor="accent5" w:themeShade="80"/>
+          <w:lang w:val="fr-FR"/>
+        </w:rPr>
+        <w:t>1 qui pren</w:t>
+      </w:r>
+      <w:r>
+        <w:rPr>
+          <w:color w:val="1F4E79" w:themeColor="accent5" w:themeShade="80"/>
+          <w:lang w:val="fr-FR"/>
+        </w:rPr>
+        <w:t xml:space="preserve">d </w:t>
+      </w:r>
+      <w:r>
+        <w:rPr>
+          <w:color w:val="1F4E79" w:themeColor="accent5" w:themeShade="80"/>
+          <w:lang w:val="fr-FR"/>
+        </w:rPr>
+        <w:t>3 cycle</w:t>
+      </w:r>
+      <w:r>
+        <w:rPr>
+          <w:color w:val="1F4E79" w:themeColor="accent5" w:themeShade="80"/>
+          <w:lang w:val="fr-FR"/>
+        </w:rPr>
+        <w:t>s</w:t>
+      </w:r>
+    </w:p>
+    <w:p>
+      <w:pPr>
+        <w:rPr>
+          <w:color w:val="1F4E79" w:themeColor="accent5" w:themeShade="80"/>
+          <w:lang w:val="fr-FR"/>
+        </w:rPr>
+      </w:pPr>
+      <w:r>
+        <w:rPr>
+          <w:color w:val="1F4E79" w:themeColor="accent5" w:themeShade="80"/>
+          <w:lang w:val="fr-FR"/>
+        </w:rPr>
+        <w:t>1</w:t>
+      </w:r>
+      <w:r>
+        <w:rPr>
+          <w:color w:val="1F4E79" w:themeColor="accent5" w:themeShade="80"/>
+          <w:lang w:val="fr-FR"/>
+        </w:rPr>
+        <w:t xml:space="preserve"> qui prend 4 cycles</w:t>
+      </w:r>
+    </w:p>
+    <w:p>
+      <w:pPr>
+        <w:rPr>
+          <w:lang w:val="fr-FR"/>
+        </w:rPr>
+      </w:pPr>
+      <m:oMathPara>
+        <m:oMath>
+          <m:r>
+            <w:rPr>
+              <w:rFonts w:ascii="Cambria Math" w:hAnsi="Cambria Math"/>
+              <w:lang w:val="fr-FR"/>
+            </w:rPr>
+            <m:t xml:space="preserve">IPC= </m:t>
+          </m:r>
+          <m:f>
+            <m:fPr>
+              <m:ctrlPr>
+                <w:rPr>
+                  <w:rFonts w:ascii="Cambria Math" w:hAnsi="Cambria Math"/>
+                  <w:i/>
+                  <w:lang w:val="fr-FR"/>
+                </w:rPr>
+              </m:ctrlPr>
+            </m:fPr>
+            <m:num>
+              <m:r>
+                <w:rPr>
+                  <w:rFonts w:ascii="Cambria Math" w:hAnsi="Cambria Math"/>
+                  <w:lang w:val="fr-FR"/>
+                </w:rPr>
+                <m:t>1</m:t>
+              </m:r>
+            </m:num>
+            <m:den>
+              <m:r>
+                <m:rPr>
+                  <m:sty m:val="p"/>
+                </m:rPr>
+                <w:rPr>
+                  <w:rFonts w:ascii="Cambria Math" w:hAnsi="Cambria Math"/>
+                  <w:lang w:val="fr-FR"/>
+                </w:rPr>
+                <m:t>(0.09 * 3 + 0.09 * 4 + 0.81 * 1</m:t>
+              </m:r>
+            </m:den>
+          </m:f>
+          <m:r>
+            <w:rPr>
+              <w:rFonts w:ascii="Cambria Math" w:hAnsi="Cambria Math"/>
+              <w:lang w:val="fr-FR"/>
+            </w:rPr>
+            <m:t>=0.69 IPC</m:t>
+          </m:r>
+        </m:oMath>
+      </m:oMathPara>
     </w:p>
     <w:p>
       <w:pPr>
@@ -4658,7 +4747,7 @@
           <w:lang w:val="fr-FR"/>
         </w:rPr>
       </w:pPr>
-      <w:bookmarkStart w:id="4" w:name="_Toc104114538"/>
+      <w:bookmarkStart w:id="4" w:name="_Toc104839773"/>
       <w:r>
         <w:rPr>
           <w:lang w:val="fr-FR"/>
@@ -4701,19 +4790,7 @@
         <w:rPr>
           <w:lang w:val="fr-FR"/>
         </w:rPr>
-        <w:t xml:space="preserve"> qui vous a été fourni,</w:t>
-      </w:r>
-      <w:r>
-        <w:rPr>
-          <w:lang w:val="fr-FR"/>
-        </w:rPr>
-        <w:t xml:space="preserve"> </w:t>
-      </w:r>
-      <w:r>
-        <w:rPr>
-          <w:lang w:val="fr-FR"/>
-        </w:rPr>
-        <w:t xml:space="preserve">ajoutez le nombre </w:t>
+        <w:t xml:space="preserve"> qui vous a été fourni, ajoutez le nombre </w:t>
       </w:r>
       <w:proofErr w:type="spellStart"/>
       <w:r>
@@ -4727,19 +4804,7 @@
         <w:rPr>
           <w:lang w:val="fr-FR"/>
         </w:rPr>
-        <w:t xml:space="preserve"> d’instructions NOP pour résoudre les aléas de contrôle. Relevez le</w:t>
-      </w:r>
-      <w:r>
-        <w:rPr>
-          <w:lang w:val="fr-FR"/>
-        </w:rPr>
-        <w:t xml:space="preserve"> </w:t>
-      </w:r>
-      <w:r>
-        <w:rPr>
-          <w:lang w:val="fr-FR"/>
-        </w:rPr>
-        <w:t>chronogramme de l’exécution du code.</w:t>
+        <w:t xml:space="preserve"> d’instructions NOP pour résoudre les aléas de contrôle. Relevez le chronogramme de l’exécution du code.</w:t>
       </w:r>
     </w:p>
     <w:p>
@@ -4790,7 +4855,7 @@
           <w:color w:val="1F4E79" w:themeColor="accent5" w:themeShade="80"/>
           <w:lang w:val="fr-FR"/>
         </w:rPr>
-        <w:t xml:space="preserve">3 </w:t>
+        <w:t xml:space="preserve">On ajoute 3 </w:t>
       </w:r>
       <w:proofErr w:type="spellStart"/>
       <w:r>
@@ -4806,15 +4871,8 @@
           <w:color w:val="1F4E79" w:themeColor="accent5" w:themeShade="80"/>
           <w:lang w:val="fr-FR"/>
         </w:rPr>
-        <w:t xml:space="preserve">. </w:t>
-      </w:r>
-    </w:p>
-    <w:p>
-      <w:pPr>
-        <w:rPr>
-          <w:lang w:val="fr-FR"/>
-        </w:rPr>
-      </w:pPr>
+        <w:t xml:space="preserve"> donc il nous faut 3 cycles en plus !</w:t>
+      </w:r>
     </w:p>
     <w:p>
       <w:pPr>
@@ -4877,9 +4935,144 @@
     <w:p>
       <w:pPr>
         <w:rPr>
-          <w:lang w:val="fr-FR"/>
-        </w:rPr>
-      </w:pPr>
+          <w:color w:val="1F4E79" w:themeColor="accent5" w:themeShade="80"/>
+          <w:lang w:val="fr-FR"/>
+        </w:rPr>
+      </w:pPr>
+      <w:r>
+        <w:rPr>
+          <w:color w:val="1F4E79" w:themeColor="accent5" w:themeShade="80"/>
+          <w:lang w:val="fr-FR"/>
+        </w:rPr>
+        <w:t xml:space="preserve">Le </w:t>
+      </w:r>
+      <w:proofErr w:type="spellStart"/>
+      <w:r>
+        <w:rPr>
+          <w:color w:val="1F4E79" w:themeColor="accent5" w:themeShade="80"/>
+          <w:lang w:val="fr-FR"/>
+        </w:rPr>
+        <w:t>debit</w:t>
+      </w:r>
+      <w:proofErr w:type="spellEnd"/>
+      <w:r>
+        <w:rPr>
+          <w:color w:val="1F4E79" w:themeColor="accent5" w:themeShade="80"/>
+          <w:lang w:val="fr-FR"/>
+        </w:rPr>
+        <w:t xml:space="preserve"> et la latence sont les mêmes qu’au points 1.3. L’</w:t>
+      </w:r>
+      <w:proofErr w:type="spellStart"/>
+      <w:r>
+        <w:rPr>
+          <w:color w:val="1F4E79" w:themeColor="accent5" w:themeShade="80"/>
+          <w:lang w:val="fr-FR"/>
+        </w:rPr>
+        <w:t>ipc</w:t>
+      </w:r>
+      <w:proofErr w:type="spellEnd"/>
+      <w:r>
+        <w:rPr>
+          <w:color w:val="1F4E79" w:themeColor="accent5" w:themeShade="80"/>
+          <w:lang w:val="fr-FR"/>
+        </w:rPr>
+        <w:t xml:space="preserve"> en revanche est différentes !</w:t>
+      </w:r>
+      <w:r>
+        <w:rPr>
+          <w:color w:val="1F4E79" w:themeColor="accent5" w:themeShade="80"/>
+          <w:lang w:val="fr-FR"/>
+        </w:rPr>
+        <w:t xml:space="preserve"> Voici le calcul</w:t>
+      </w:r>
+    </w:p>
+    <w:p>
+      <w:pPr>
+        <w:rPr>
+          <w:color w:val="1F4E79" w:themeColor="accent5" w:themeShade="80"/>
+          <w:lang w:val="fr-FR"/>
+        </w:rPr>
+      </w:pPr>
+      <w:r>
+        <w:rPr>
+          <w:color w:val="1F4E79" w:themeColor="accent5" w:themeShade="80"/>
+          <w:lang w:val="fr-FR"/>
+        </w:rPr>
+        <w:t>10 instructions qui veulent 1 cycle</w:t>
+      </w:r>
+    </w:p>
+    <w:p>
+      <w:pPr>
+        <w:rPr>
+          <w:color w:val="1F4E79" w:themeColor="accent5" w:themeShade="80"/>
+          <w:lang w:val="fr-FR"/>
+        </w:rPr>
+      </w:pPr>
+      <w:r>
+        <w:rPr>
+          <w:color w:val="1F4E79" w:themeColor="accent5" w:themeShade="80"/>
+          <w:lang w:val="fr-FR"/>
+        </w:rPr>
+        <w:t>2 qui prennent 4 cycles</w:t>
+      </w:r>
+    </w:p>
+    <w:p>
+      <w:pPr>
+        <w:ind w:left="360"/>
+        <w:rPr>
+          <w:lang w:val="fr-FR"/>
+        </w:rPr>
+      </w:pPr>
+      <m:oMathPara>
+        <m:oMath>
+          <m:r>
+            <w:rPr>
+              <w:rFonts w:ascii="Cambria Math" w:hAnsi="Cambria Math"/>
+              <w:lang w:val="fr-FR"/>
+            </w:rPr>
+            <m:t xml:space="preserve">IPC= </m:t>
+          </m:r>
+          <m:f>
+            <m:fPr>
+              <m:ctrlPr>
+                <w:rPr>
+                  <w:rFonts w:ascii="Cambria Math" w:hAnsi="Cambria Math"/>
+                  <w:i/>
+                  <w:lang w:val="fr-FR"/>
+                </w:rPr>
+              </m:ctrlPr>
+            </m:fPr>
+            <m:num>
+              <m:r>
+                <w:rPr>
+                  <w:rFonts w:ascii="Cambria Math" w:hAnsi="Cambria Math"/>
+                  <w:lang w:val="fr-FR"/>
+                </w:rPr>
+                <m:t>1</m:t>
+              </m:r>
+            </m:num>
+            <m:den>
+              <m:r>
+                <m:rPr>
+                  <m:sty m:val="p"/>
+                </m:rPr>
+                <w:rPr>
+                  <w:rFonts w:ascii="Cambria Math" w:hAnsi="Cambria Math"/>
+                  <w:lang w:val="fr-FR"/>
+                </w:rPr>
+                <m:t>0.16 * 4 + 0.83 * 1</m:t>
+              </m:r>
+            </m:den>
+          </m:f>
+          <m:r>
+            <w:rPr>
+              <w:rFonts w:ascii="Cambria Math" w:hAnsi="Cambria Math"/>
+              <w:lang w:val="fr-FR"/>
+            </w:rPr>
+            <m:t>=0.68 IPC</m:t>
+          </m:r>
+        </m:oMath>
+      </m:oMathPara>
     </w:p>
     <w:p>
       <w:pPr>
@@ -4908,7 +5101,7 @@
           <w:lang w:val="fr-FR"/>
         </w:rPr>
       </w:pPr>
-      <w:bookmarkStart w:id="5" w:name="_Toc104114539"/>
+      <w:bookmarkStart w:id="5" w:name="_Toc104839774"/>
       <w:r>
         <w:rPr>
           <w:rStyle w:val="normaltextrun"/>
@@ -4926,7 +5119,7 @@
           <w:lang w:val="fr-FR"/>
         </w:rPr>
       </w:pPr>
-      <w:bookmarkStart w:id="6" w:name="_Toc104114540"/>
+      <w:bookmarkStart w:id="6" w:name="_Toc104839775"/>
       <w:r>
         <w:rPr>
           <w:lang w:val="fr-FR"/>
@@ -4958,6 +5151,7 @@
       </w:pPr>
       <w:r>
         <w:rPr>
+          <w:noProof/>
           <w:lang w:val="fr-FR"/>
         </w:rPr>
         <w:drawing>
@@ -5028,25 +5222,7 @@
         <w:rPr>
           <w:lang w:val="fr-FR"/>
         </w:rPr>
-        <w:t xml:space="preserve"> qui indique qu’il n’y</w:t>
-      </w:r>
-      <w:r>
-        <w:rPr>
-          <w:lang w:val="fr-FR"/>
-        </w:rPr>
-        <w:t xml:space="preserve"> </w:t>
-      </w:r>
-      <w:r>
-        <w:rPr>
-          <w:lang w:val="fr-FR"/>
-        </w:rPr>
-        <w:t>pas d’aléa de contrôle. Lorsqu’une instruction qui génère un aléa de contrôle est détectée (entrée</w:t>
-      </w:r>
-      <w:r>
-        <w:rPr>
-          <w:lang w:val="fr-FR"/>
-        </w:rPr>
-        <w:t xml:space="preserve"> </w:t>
+        <w:t xml:space="preserve"> qui indique qu’il n’y pas d’aléa de contrôle. Lorsqu’une instruction qui génère un aléa de contrôle est détectée (entrée </w:t>
       </w:r>
       <w:proofErr w:type="spellStart"/>
       <w:r>
@@ -5074,13 +5250,7 @@
         <w:rPr>
           <w:lang w:val="fr-FR"/>
         </w:rPr>
-        <w:t xml:space="preserve"> doit être mise à 0 pendant un certain nombre de coups de</w:t>
-      </w:r>
-      <w:r>
-        <w:rPr>
-          <w:lang w:val="fr-FR"/>
-        </w:rPr>
-        <w:t xml:space="preserve"> </w:t>
+        <w:t xml:space="preserve"> doit être mise à 0 pendant un certain nombre de coups de </w:t>
       </w:r>
       <w:proofErr w:type="spellStart"/>
       <w:r>
@@ -5108,31 +5278,7 @@
         <w:rPr>
           <w:lang w:val="fr-FR"/>
         </w:rPr>
-        <w:t xml:space="preserve"> pour laisser la</w:t>
-      </w:r>
-      <w:r>
-        <w:rPr>
-          <w:lang w:val="fr-FR"/>
-        </w:rPr>
-        <w:t xml:space="preserve"> </w:t>
-      </w:r>
-      <w:r>
-        <w:rPr>
-          <w:lang w:val="fr-FR"/>
-        </w:rPr>
-        <w:t xml:space="preserve">prochaine </w:t>
-      </w:r>
-      <w:r>
-        <w:rPr>
-          <w:lang w:val="fr-FR"/>
-        </w:rPr>
-        <w:t>i</w:t>
-      </w:r>
-      <w:r>
-        <w:rPr>
-          <w:lang w:val="fr-FR"/>
-        </w:rPr>
-        <w:t xml:space="preserve">nstruction être </w:t>
+        <w:t xml:space="preserve"> pour laisser la prochaine instruction être </w:t>
       </w:r>
       <w:proofErr w:type="spellStart"/>
       <w:r>
@@ -5489,13 +5635,40 @@
     <w:p>
       <w:pPr>
         <w:rPr>
-          <w:lang w:val="fr-FR"/>
-        </w:rPr>
-      </w:pPr>
-    </w:p>
-    <w:p>
-      <w:pPr>
-        <w:rPr>
+          <w:color w:val="1F4E79" w:themeColor="accent5" w:themeShade="80"/>
+          <w:lang w:val="fr-FR"/>
+        </w:rPr>
+      </w:pPr>
+      <w:r>
+        <w:rPr>
+          <w:color w:val="1F4E79" w:themeColor="accent5" w:themeShade="80"/>
+          <w:lang w:val="fr-FR"/>
+        </w:rPr>
+        <w:t xml:space="preserve">3 cycles, le temps que le pc soit mis </w:t>
+      </w:r>
+      <w:proofErr w:type="spellStart"/>
+      <w:proofErr w:type="gramStart"/>
+      <w:r>
+        <w:rPr>
+          <w:color w:val="1F4E79" w:themeColor="accent5" w:themeShade="80"/>
+          <w:lang w:val="fr-FR"/>
+        </w:rPr>
+        <w:t>a</w:t>
+      </w:r>
+      <w:proofErr w:type="spellEnd"/>
+      <w:proofErr w:type="gramEnd"/>
+      <w:r>
+        <w:rPr>
+          <w:color w:val="1F4E79" w:themeColor="accent5" w:themeShade="80"/>
+          <w:lang w:val="fr-FR"/>
+        </w:rPr>
+        <w:t xml:space="preserve"> jour dans le pc et que le saut puisse être effectué.</w:t>
+      </w:r>
+    </w:p>
+    <w:p>
+      <w:pPr>
+        <w:rPr>
+          <w:color w:val="1F4E79" w:themeColor="accent5" w:themeShade="80"/>
           <w:lang w:val="fr-FR"/>
         </w:rPr>
       </w:pPr>
@@ -5537,63 +5710,7 @@
           <w:color w:val="1F4E79" w:themeColor="accent5" w:themeShade="80"/>
           <w:lang w:val="fr-FR"/>
         </w:rPr>
-        <w:t>L</w:t>
-      </w:r>
-      <w:r>
-        <w:rPr>
-          <w:color w:val="1F4E79" w:themeColor="accent5" w:themeShade="80"/>
-          <w:lang w:val="fr-FR"/>
-        </w:rPr>
-        <w:t>e CPSR</w:t>
-      </w:r>
-      <w:r>
-        <w:rPr>
-          <w:color w:val="1F4E79" w:themeColor="accent5" w:themeShade="80"/>
-          <w:lang w:val="fr-FR"/>
-        </w:rPr>
-        <w:t xml:space="preserve"> est dans le bloc Execute. L</w:t>
-      </w:r>
-      <w:r>
-        <w:rPr>
-          <w:color w:val="1F4E79" w:themeColor="accent5" w:themeShade="80"/>
-          <w:lang w:val="fr-FR"/>
-        </w:rPr>
-        <w:t xml:space="preserve">e calcul de l’adresse du saut se fait </w:t>
-      </w:r>
-      <w:r>
-        <w:rPr>
-          <w:color w:val="1F4E79" w:themeColor="accent5" w:themeShade="80"/>
-          <w:lang w:val="fr-FR"/>
-        </w:rPr>
-        <w:t xml:space="preserve">aussi </w:t>
-      </w:r>
-      <w:r>
-        <w:rPr>
-          <w:color w:val="1F4E79" w:themeColor="accent5" w:themeShade="80"/>
-          <w:lang w:val="fr-FR"/>
-        </w:rPr>
-        <w:t xml:space="preserve">dans le bloc </w:t>
-      </w:r>
-      <w:r>
-        <w:rPr>
-          <w:color w:val="1F4E79" w:themeColor="accent5" w:themeShade="80"/>
-          <w:lang w:val="fr-FR"/>
-        </w:rPr>
-        <w:t>E</w:t>
-      </w:r>
-      <w:r>
-        <w:rPr>
-          <w:color w:val="1F4E79" w:themeColor="accent5" w:themeShade="80"/>
-          <w:lang w:val="fr-FR"/>
-        </w:rPr>
-        <w:t>xecute</w:t>
-      </w:r>
-      <w:r>
-        <w:rPr>
-          <w:color w:val="1F4E79" w:themeColor="accent5" w:themeShade="80"/>
-          <w:lang w:val="fr-FR"/>
-        </w:rPr>
-        <w:t>. Donc dans le cas d’un saut, le bloc fetch ne peut pas savoir :</w:t>
+        <w:t>Le CPSR est dans le bloc Execute. Le calcul de l’adresse du saut se fait aussi dans le bloc Execute. Donc dans le cas d’un saut, le bloc fetch ne peut pas savoir :</w:t>
       </w:r>
     </w:p>
     <w:p>
@@ -5691,6 +5808,15 @@
     </w:p>
     <w:p>
       <w:pPr>
+        <w:jc w:val="both"/>
+        <w:rPr>
+          <w:color w:val="1F4E79" w:themeColor="accent5" w:themeShade="80"/>
+          <w:lang w:val="fr-FR"/>
+        </w:rPr>
+      </w:pPr>
+    </w:p>
+    <w:p>
+      <w:pPr>
         <w:pStyle w:val="Paragraphedeliste"/>
         <w:numPr>
           <w:ilvl w:val="0"/>
@@ -5714,13 +5840,38 @@
     <w:p>
       <w:pPr>
         <w:rPr>
-          <w:lang w:val="fr-FR"/>
-        </w:rPr>
-      </w:pPr>
-    </w:p>
-    <w:p>
-      <w:pPr>
-        <w:rPr>
+          <w:color w:val="1F4E79" w:themeColor="accent5" w:themeShade="80"/>
+          <w:lang w:val="fr-FR"/>
+        </w:rPr>
+      </w:pPr>
+      <w:r>
+        <w:rPr>
+          <w:color w:val="1F4E79" w:themeColor="accent5" w:themeShade="80"/>
+          <w:lang w:val="fr-FR"/>
+        </w:rPr>
+        <w:t xml:space="preserve">Il faut qu’il y ait un saut qui soit pris et des instructions </w:t>
+      </w:r>
+      <w:proofErr w:type="spellStart"/>
+      <w:r>
+        <w:rPr>
+          <w:color w:val="1F4E79" w:themeColor="accent5" w:themeShade="80"/>
+          <w:lang w:val="fr-FR"/>
+        </w:rPr>
+        <w:t>a</w:t>
+      </w:r>
+      <w:proofErr w:type="spellEnd"/>
+      <w:r>
+        <w:rPr>
+          <w:color w:val="1F4E79" w:themeColor="accent5" w:themeShade="80"/>
+          <w:lang w:val="fr-FR"/>
+        </w:rPr>
+        <w:t xml:space="preserve"> la suite du saut.</w:t>
+      </w:r>
+    </w:p>
+    <w:p>
+      <w:pPr>
+        <w:rPr>
+          <w:color w:val="1F4E79" w:themeColor="accent5" w:themeShade="80"/>
           <w:lang w:val="fr-FR"/>
         </w:rPr>
       </w:pPr>
@@ -5790,7 +5941,7 @@
           <w:lang w:val="fr-FR"/>
         </w:rPr>
       </w:pPr>
-      <w:bookmarkStart w:id="7" w:name="_Toc104114541"/>
+      <w:bookmarkStart w:id="7" w:name="_Toc104839776"/>
       <w:r>
         <w:rPr>
           <w:lang w:val="fr-FR"/>
@@ -5840,19 +5991,7 @@
         <w:rPr>
           <w:lang w:val="fr-FR"/>
         </w:rPr>
-        <w:t xml:space="preserve"> qui est lui dans le bloc decode. La plupart des connections de ce bloc sont déjà effectuées.</w:t>
-      </w:r>
-      <w:r>
-        <w:rPr>
-          <w:lang w:val="fr-FR"/>
-        </w:rPr>
-        <w:t xml:space="preserve"> </w:t>
-      </w:r>
-      <w:r>
-        <w:rPr>
-          <w:lang w:val="fr-FR"/>
-        </w:rPr>
-        <w:t xml:space="preserve">Dans le circuit </w:t>
+        <w:t xml:space="preserve"> qui est lui dans le bloc decode. La plupart des connections de ce bloc sont déjà effectuées. Dans le circuit </w:t>
       </w:r>
       <w:proofErr w:type="spellStart"/>
       <w:r>
@@ -5880,19 +6019,7 @@
         <w:rPr>
           <w:lang w:val="fr-FR"/>
         </w:rPr>
-        <w:t>.</w:t>
-      </w:r>
-      <w:r>
-        <w:rPr>
-          <w:lang w:val="fr-FR"/>
-        </w:rPr>
-        <w:t xml:space="preserve"> </w:t>
-      </w:r>
-      <w:r>
-        <w:rPr>
-          <w:lang w:val="fr-FR"/>
-        </w:rPr>
-        <w:t xml:space="preserve">Ce signal indique qu’une instruction va générer un aléa de contrôle. Les signaux du bloc </w:t>
+        <w:t xml:space="preserve">. Ce signal indique qu’une instruction va générer un aléa de contrôle. Les signaux du bloc </w:t>
       </w:r>
       <w:proofErr w:type="spellStart"/>
       <w:r>
@@ -5906,13 +6033,7 @@
         <w:rPr>
           <w:lang w:val="fr-FR"/>
         </w:rPr>
-        <w:t xml:space="preserve"> </w:t>
-      </w:r>
-      <w:r>
-        <w:rPr>
-          <w:lang w:val="fr-FR"/>
-        </w:rPr>
-        <w:t>sont décrits ici.</w:t>
+        <w:t xml:space="preserve"> sont décrits ici.</w:t>
       </w:r>
     </w:p>
     <w:p>
@@ -5924,6 +6045,7 @@
       </w:pPr>
       <w:r>
         <w:rPr>
+          <w:noProof/>
           <w:lang w:val="fr-FR"/>
         </w:rPr>
         <w:drawing>
@@ -5978,6 +6100,7 @@
       </w:r>
       <w:r>
         <w:rPr>
+          <w:noProof/>
           <w:lang w:val="fr-FR"/>
         </w:rPr>
         <w:drawing>
@@ -6098,17 +6221,17 @@
       <w:pPr>
         <w:jc w:val="both"/>
         <w:rPr>
-          <w:lang w:val="fr-FR"/>
-        </w:rPr>
-      </w:pPr>
-    </w:p>
-    <w:p>
-      <w:pPr>
-        <w:jc w:val="both"/>
-        <w:rPr>
-          <w:lang w:val="fr-FR"/>
-        </w:rPr>
-      </w:pPr>
+          <w:color w:val="1F4E79" w:themeColor="accent5" w:themeShade="80"/>
+          <w:lang w:val="fr-FR"/>
+        </w:rPr>
+      </w:pPr>
+      <w:r>
+        <w:rPr>
+          <w:color w:val="1F4E79" w:themeColor="accent5" w:themeShade="80"/>
+          <w:lang w:val="fr-FR"/>
+        </w:rPr>
+        <w:t>B, BEQ, BL sont les instructions qui génèrent des aléas.</w:t>
+      </w:r>
     </w:p>
     <w:p>
       <w:pPr>
@@ -6135,21 +6258,32 @@
     </w:p>
     <w:p>
       <w:pPr>
-        <w:pStyle w:val="Paragraphedeliste"/>
-        <w:ind w:left="0"/>
-        <w:jc w:val="both"/>
-        <w:rPr>
-          <w:lang w:val="fr-FR"/>
-        </w:rPr>
-      </w:pPr>
-    </w:p>
-    <w:p>
-      <w:pPr>
-        <w:jc w:val="both"/>
-        <w:rPr>
-          <w:lang w:val="fr-FR"/>
-        </w:rPr>
-      </w:pPr>
+        <w:rPr>
+          <w:color w:val="1F4E79" w:themeColor="accent5" w:themeShade="80"/>
+          <w:lang w:val="fr-FR"/>
+        </w:rPr>
+      </w:pPr>
+      <w:r>
+        <w:rPr>
+          <w:color w:val="1F4E79" w:themeColor="accent5" w:themeShade="80"/>
+          <w:lang w:val="fr-FR"/>
+        </w:rPr>
+        <w:t xml:space="preserve">Les aléas de contrôle sont </w:t>
+      </w:r>
+      <w:r>
+        <w:rPr>
+          <w:color w:val="1F4E79" w:themeColor="accent5" w:themeShade="80"/>
+          <w:lang w:val="fr-FR"/>
+        </w:rPr>
+        <w:t>résolus</w:t>
+      </w:r>
+      <w:r>
+        <w:rPr>
+          <w:color w:val="1F4E79" w:themeColor="accent5" w:themeShade="80"/>
+          <w:lang w:val="fr-FR"/>
+        </w:rPr>
+        <w:t xml:space="preserve"> quand il n’y a pas des aléas de données.</w:t>
+      </w:r>
     </w:p>
     <w:p>
       <w:pPr>
@@ -6178,9 +6312,84 @@
       <w:pPr>
         <w:jc w:val="both"/>
         <w:rPr>
-          <w:lang w:val="fr-FR"/>
-        </w:rPr>
-      </w:pPr>
+          <w:color w:val="1F4E79" w:themeColor="accent5" w:themeShade="80"/>
+          <w:lang w:val="fr-FR"/>
+        </w:rPr>
+      </w:pPr>
+      <w:r>
+        <w:rPr>
+          <w:color w:val="1F4E79" w:themeColor="accent5" w:themeShade="80"/>
+          <w:lang w:val="fr-FR"/>
+        </w:rPr>
+        <w:t>S</w:t>
+      </w:r>
+      <w:r>
+        <w:rPr>
+          <w:color w:val="1F4E79" w:themeColor="accent5" w:themeShade="80"/>
+          <w:lang w:val="fr-FR"/>
+        </w:rPr>
+        <w:t>’</w:t>
+      </w:r>
+      <w:r>
+        <w:rPr>
+          <w:color w:val="1F4E79" w:themeColor="accent5" w:themeShade="80"/>
+          <w:lang w:val="fr-FR"/>
+        </w:rPr>
+        <w:t>il y a un saut</w:t>
+      </w:r>
+      <w:r>
+        <w:rPr>
+          <w:color w:val="1F4E79" w:themeColor="accent5" w:themeShade="80"/>
+          <w:lang w:val="fr-FR"/>
+        </w:rPr>
+        <w:t xml:space="preserve"> la prochaine instruction est fetch jusqu’à ce que le pc </w:t>
+      </w:r>
+      <w:proofErr w:type="gramStart"/>
+      <w:r>
+        <w:rPr>
+          <w:color w:val="1F4E79" w:themeColor="accent5" w:themeShade="80"/>
+          <w:lang w:val="fr-FR"/>
+        </w:rPr>
+        <w:t>a</w:t>
+      </w:r>
+      <w:proofErr w:type="gramEnd"/>
+      <w:r>
+        <w:rPr>
+          <w:color w:val="1F4E79" w:themeColor="accent5" w:themeShade="80"/>
+          <w:lang w:val="fr-FR"/>
+        </w:rPr>
+        <w:t xml:space="preserve"> été mis </w:t>
+      </w:r>
+      <w:proofErr w:type="spellStart"/>
+      <w:r>
+        <w:rPr>
+          <w:color w:val="1F4E79" w:themeColor="accent5" w:themeShade="80"/>
+          <w:lang w:val="fr-FR"/>
+        </w:rPr>
+        <w:t>a</w:t>
+      </w:r>
+      <w:proofErr w:type="spellEnd"/>
+      <w:r>
+        <w:rPr>
+          <w:color w:val="1F4E79" w:themeColor="accent5" w:themeShade="80"/>
+          <w:lang w:val="fr-FR"/>
+        </w:rPr>
+        <w:t xml:space="preserve"> jour puis les instructions fetch </w:t>
+      </w:r>
+      <w:r>
+        <w:rPr>
+          <w:color w:val="1F4E79" w:themeColor="accent5" w:themeShade="80"/>
+          <w:lang w:val="fr-FR"/>
+        </w:rPr>
+        <w:t>jusque-là</w:t>
+      </w:r>
+      <w:r>
+        <w:rPr>
+          <w:color w:val="1F4E79" w:themeColor="accent5" w:themeShade="80"/>
+          <w:lang w:val="fr-FR"/>
+        </w:rPr>
+        <w:t xml:space="preserve"> sont abandonnées.</w:t>
+      </w:r>
     </w:p>
     <w:p>
       <w:pPr>
@@ -6243,21 +6452,32 @@
     </w:p>
     <w:p>
       <w:pPr>
-        <w:pStyle w:val="Paragraphedeliste"/>
-        <w:ind w:left="0"/>
-        <w:jc w:val="both"/>
-        <w:rPr>
-          <w:lang w:val="fr-FR"/>
-        </w:rPr>
-      </w:pPr>
-    </w:p>
-    <w:p>
-      <w:pPr>
-        <w:jc w:val="both"/>
-        <w:rPr>
-          <w:lang w:val="fr-FR"/>
-        </w:rPr>
-      </w:pPr>
+        <w:rPr>
+          <w:color w:val="1F4E79" w:themeColor="accent5" w:themeShade="80"/>
+          <w:lang w:val="fr-FR"/>
+        </w:rPr>
+      </w:pPr>
+      <w:r>
+        <w:rPr>
+          <w:color w:val="1F4E79" w:themeColor="accent5" w:themeShade="80"/>
+          <w:lang w:val="fr-FR"/>
+        </w:rPr>
+        <w:t xml:space="preserve">Pour savoir si on doit sauter ou non est comme </w:t>
+      </w:r>
+      <w:r>
+        <w:rPr>
+          <w:color w:val="1F4E79" w:themeColor="accent5" w:themeShade="80"/>
+          <w:lang w:val="fr-FR"/>
+        </w:rPr>
+        <w:t>ça</w:t>
+      </w:r>
+      <w:r>
+        <w:rPr>
+          <w:color w:val="1F4E79" w:themeColor="accent5" w:themeShade="80"/>
+          <w:lang w:val="fr-FR"/>
+        </w:rPr>
+        <w:t xml:space="preserve"> on sait si on doit avoir un saut.</w:t>
+      </w:r>
     </w:p>
     <w:p>
       <w:pPr>
@@ -6338,111 +6558,107 @@
     </w:p>
     <w:p>
       <w:pPr>
+        <w:rPr>
+          <w:color w:val="1F4E79" w:themeColor="accent5" w:themeShade="80"/>
+          <w:lang w:val="fr-FR"/>
+        </w:rPr>
+      </w:pPr>
+      <w:r>
+        <w:rPr>
+          <w:color w:val="1F4E79" w:themeColor="accent5" w:themeShade="80"/>
+          <w:lang w:val="fr-FR"/>
+        </w:rPr>
+        <w:t xml:space="preserve">Comme on l’a vu au point 2, on </w:t>
+      </w:r>
+      <w:r>
+        <w:rPr>
+          <w:color w:val="1F4E79" w:themeColor="accent5" w:themeShade="80"/>
+          <w:lang w:val="fr-FR"/>
+        </w:rPr>
+        <w:t>évalue</w:t>
+      </w:r>
+      <w:r>
+        <w:rPr>
+          <w:color w:val="1F4E79" w:themeColor="accent5" w:themeShade="80"/>
+          <w:lang w:val="fr-FR"/>
+        </w:rPr>
+        <w:t xml:space="preserve"> les aléas de contrôle </w:t>
+      </w:r>
+      <w:r>
+        <w:rPr>
+          <w:color w:val="1F4E79" w:themeColor="accent5" w:themeShade="80"/>
+          <w:lang w:val="fr-FR"/>
+        </w:rPr>
+        <w:t>s’il</w:t>
+      </w:r>
+      <w:r>
+        <w:rPr>
+          <w:color w:val="1F4E79" w:themeColor="accent5" w:themeShade="80"/>
+          <w:lang w:val="fr-FR"/>
+        </w:rPr>
+        <w:t xml:space="preserve"> n’y a pas eu de d’alea de donnée. Il nous faut donc vérifier qu’il n’y a pas de contrôle de donnée préalable.</w:t>
+      </w:r>
+    </w:p>
+    <w:p>
+      <w:pPr>
+        <w:pStyle w:val="Titre2"/>
+        <w:rPr>
+          <w:lang w:val="fr-FR"/>
+        </w:rPr>
+      </w:pPr>
+      <w:bookmarkStart w:id="8" w:name="_Toc104839777"/>
+      <w:r>
+        <w:rPr>
+          <w:lang w:val="fr-FR"/>
+        </w:rPr>
+        <w:t>Test aléas de contrôle - donnée</w:t>
+      </w:r>
+      <w:bookmarkEnd w:id="8"/>
+    </w:p>
+    <w:p>
+      <w:pPr>
         <w:jc w:val="both"/>
         <w:rPr>
-          <w:lang w:val="fr-FR"/>
-        </w:rPr>
-      </w:pPr>
-    </w:p>
-    <w:p>
-      <w:pPr>
-        <w:rPr>
-          <w:lang w:val="fr-FR"/>
-        </w:rPr>
-      </w:pPr>
-      <w:r>
-        <w:rPr>
-          <w:lang w:val="fr-FR"/>
-        </w:rPr>
-        <w:br w:type="page"/>
-      </w:r>
-    </w:p>
-    <w:p>
-      <w:pPr>
-        <w:pStyle w:val="Titre2"/>
-        <w:rPr>
-          <w:lang w:val="fr-FR"/>
-        </w:rPr>
-      </w:pPr>
-      <w:bookmarkStart w:id="8" w:name="_Toc104114542"/>
+          <w:color w:val="1F4E79" w:themeColor="accent5" w:themeShade="80"/>
+          <w:lang w:val="fr-FR"/>
+        </w:rPr>
+      </w:pPr>
+      <w:r>
+        <w:rPr>
+          <w:color w:val="1F4E79" w:themeColor="accent5" w:themeShade="80"/>
+          <w:lang w:val="fr-FR"/>
+        </w:rPr>
+        <w:t>Ecrivez un programme qui contient des aléas de contrôle. Tester votre programme en faisant un chronogramme. Eviter pour le moment l’instruction BL car elle génère un aléa de donnée et un aléa de contrôle.</w:t>
+      </w:r>
+    </w:p>
+    <w:p>
+      <w:pPr>
+        <w:jc w:val="both"/>
+        <w:rPr>
+          <w:lang w:val="fr-FR"/>
+        </w:rPr>
+        <w:sectPr>
+          <w:headerReference w:type="default" r:id="rId13"/>
+          <w:footerReference w:type="default" r:id="rId14"/>
+          <w:pgSz w:w="11906" w:h="16838"/>
+          <w:pgMar w:top="1440" w:right="1440" w:bottom="1440" w:left="1440" w:header="708" w:footer="708" w:gutter="0"/>
+          <w:cols w:space="708"/>
+          <w:docGrid w:linePitch="360"/>
+        </w:sectPr>
+      </w:pPr>
+    </w:p>
+    <w:p>
+      <w:pPr>
+        <w:pStyle w:val="Titre3"/>
+        <w:rPr>
+          <w:lang w:val="fr-FR"/>
+        </w:rPr>
+      </w:pPr>
       <w:r>
         <w:rPr>
           <w:lang w:val="fr-FR"/>
         </w:rPr>
         <w:lastRenderedPageBreak/>
-        <w:t>Test aléas de contrôle - donnée</w:t>
-      </w:r>
-      <w:bookmarkEnd w:id="8"/>
-    </w:p>
-    <w:p>
-      <w:pPr>
-        <w:jc w:val="both"/>
-        <w:rPr>
-          <w:lang w:val="fr-FR"/>
-        </w:rPr>
-      </w:pPr>
-      <w:r>
-        <w:rPr>
-          <w:lang w:val="fr-FR"/>
-        </w:rPr>
-        <w:t>Ecrive</w:t>
-      </w:r>
-      <w:r>
-        <w:rPr>
-          <w:lang w:val="fr-FR"/>
-        </w:rPr>
-        <w:t>z</w:t>
-      </w:r>
-      <w:r>
-        <w:rPr>
-          <w:lang w:val="fr-FR"/>
-        </w:rPr>
-        <w:t xml:space="preserve"> un programme qui contient des aléas de contrôle. Tester votre programme en faisant un</w:t>
-      </w:r>
-      <w:r>
-        <w:rPr>
-          <w:lang w:val="fr-FR"/>
-        </w:rPr>
-        <w:t xml:space="preserve"> </w:t>
-      </w:r>
-      <w:r>
-        <w:rPr>
-          <w:lang w:val="fr-FR"/>
-        </w:rPr>
-        <w:t>chronogramme. Eviter pour le moment l’instruction BL car elle génère un aléa de donnée et un aléa</w:t>
-      </w:r>
-      <w:r>
-        <w:rPr>
-          <w:lang w:val="fr-FR"/>
-        </w:rPr>
-        <w:t xml:space="preserve"> </w:t>
-      </w:r>
-      <w:r>
-        <w:rPr>
-          <w:lang w:val="fr-FR"/>
-        </w:rPr>
-        <w:t>de contrôle.</w:t>
-      </w:r>
-    </w:p>
-    <w:p>
-      <w:pPr>
-        <w:jc w:val="both"/>
-        <w:rPr>
-          <w:lang w:val="fr-FR"/>
-        </w:rPr>
-      </w:pPr>
-    </w:p>
-    <w:p>
-      <w:pPr>
-        <w:pStyle w:val="Titre3"/>
-        <w:rPr>
-          <w:lang w:val="fr-FR"/>
-        </w:rPr>
-      </w:pPr>
-      <w:r>
-        <w:rPr>
-          <w:lang w:val="fr-FR"/>
-        </w:rPr>
         <w:t>Réponse aux questions</w:t>
       </w:r>
     </w:p>
@@ -6478,16 +6694,101 @@
     <w:p>
       <w:pPr>
         <w:rPr>
-          <w:lang w:val="fr-FR"/>
-        </w:rPr>
-      </w:pPr>
-    </w:p>
-    <w:p>
-      <w:pPr>
-        <w:rPr>
-          <w:lang w:val="fr-FR"/>
-        </w:rPr>
-      </w:pPr>
+          <w:lang w:val="fr-CH"/>
+        </w:rPr>
+      </w:pPr>
+      <w:r>
+        <w:rPr>
+          <w:noProof/>
+          <w:lang w:val="fr-CH"/>
+        </w:rPr>
+        <w:drawing>
+          <wp:inline distT="0" distB="0" distL="0" distR="0" wp14:anchorId="69649DE0" wp14:editId="1365EA2E">
+            <wp:extent cx="8956432" cy="1876425"/>
+            <wp:effectExtent l="0" t="0" r="0" b="0"/>
+            <wp:docPr id="6" name="Image 6" descr="Une image contenant table&#10;&#10;Description générée automatiquement"/>
+            <wp:cNvGraphicFramePr>
+              <a:graphicFrameLocks xmlns:a="http://schemas.openxmlformats.org/drawingml/2006/main" noChangeAspect="1"/>
+            </wp:cNvGraphicFramePr>
+            <a:graphic xmlns:a="http://schemas.openxmlformats.org/drawingml/2006/main">
+              <a:graphicData uri="http://schemas.openxmlformats.org/drawingml/2006/picture">
+                <pic:pic xmlns:pic="http://schemas.openxmlformats.org/drawingml/2006/picture">
+                  <pic:nvPicPr>
+                    <pic:cNvPr id="6" name="Image 6" descr="Une image contenant table&#10;&#10;Description générée automatiquement"/>
+                    <pic:cNvPicPr/>
+                  </pic:nvPicPr>
+                  <pic:blipFill>
+                    <a:blip r:embed="rId15"/>
+                    <a:stretch>
+                      <a:fillRect/>
+                    </a:stretch>
+                  </pic:blipFill>
+                  <pic:spPr>
+                    <a:xfrm>
+                      <a:off x="0" y="0"/>
+                      <a:ext cx="8972560" cy="1879804"/>
+                    </a:xfrm>
+                    <a:prstGeom prst="rect">
+                      <a:avLst/>
+                    </a:prstGeom>
+                  </pic:spPr>
+                </pic:pic>
+              </a:graphicData>
+            </a:graphic>
+          </wp:inline>
+        </w:drawing>
+      </w:r>
+    </w:p>
+    <w:p>
+      <w:pPr>
+        <w:rPr>
+          <w:lang w:val="fr-FR"/>
+        </w:rPr>
+      </w:pPr>
+      <w:r>
+        <w:rPr>
+          <w:lang w:val="fr-FR"/>
+        </w:rPr>
+        <w:t xml:space="preserve">On peut voir que l’on fetch bien les instructions et qu’au bout de 4 </w:t>
+      </w:r>
+      <w:proofErr w:type="spellStart"/>
+      <w:r>
+        <w:rPr>
+          <w:lang w:val="fr-FR"/>
+        </w:rPr>
+        <w:t>nop</w:t>
+      </w:r>
+      <w:proofErr w:type="spellEnd"/>
+      <w:r>
+        <w:rPr>
+          <w:lang w:val="fr-FR"/>
+        </w:rPr>
+        <w:t xml:space="preserve"> on jump ! Ce qui confirme </w:t>
+      </w:r>
+      <w:r>
+        <w:rPr>
+          <w:lang w:val="fr-FR"/>
+        </w:rPr>
+        <w:t>qu’il</w:t>
+      </w:r>
+      <w:r>
+        <w:rPr>
+          <w:lang w:val="fr-FR"/>
+        </w:rPr>
+        <w:t xml:space="preserve"> y a bien </w:t>
+      </w:r>
+      <w:r>
+        <w:rPr>
+          <w:lang w:val="fr-FR"/>
+        </w:rPr>
+        <w:t>une détection</w:t>
+      </w:r>
+      <w:r>
+        <w:rPr>
+          <w:lang w:val="fr-FR"/>
+        </w:rPr>
+        <w:t xml:space="preserve"> d’aléa de contrôle !</w:t>
+      </w:r>
     </w:p>
     <w:p>
       <w:pPr>
@@ -6513,17 +6814,123 @@
     </w:p>
     <w:p>
       <w:pPr>
-        <w:rPr>
-          <w:lang w:val="fr-FR"/>
-        </w:rPr>
-      </w:pPr>
-    </w:p>
-    <w:p>
-      <w:pPr>
-        <w:rPr>
-          <w:lang w:val="fr-FR"/>
-        </w:rPr>
-      </w:pPr>
+        <w:ind w:left="360"/>
+        <w:rPr>
+          <w:lang w:val="fr-FR"/>
+        </w:rPr>
+      </w:pPr>
+      <w:r>
+        <w:rPr>
+          <w:lang w:val="fr-FR"/>
+        </w:rPr>
+        <w:t>On a :</w:t>
+      </w:r>
+      <w:r>
+        <w:rPr>
+          <w:lang w:val="fr-FR"/>
+        </w:rPr>
+        <w:t xml:space="preserve"> </w:t>
+      </w:r>
+      <w:r>
+        <w:rPr>
+          <w:lang w:val="fr-FR"/>
+        </w:rPr>
+        <w:t xml:space="preserve">9 instructions </w:t>
+      </w:r>
+      <w:r>
+        <w:rPr>
+          <w:lang w:val="fr-FR"/>
+        </w:rPr>
+        <w:t>à</w:t>
+      </w:r>
+      <w:r>
+        <w:rPr>
+          <w:lang w:val="fr-FR"/>
+        </w:rPr>
+        <w:t xml:space="preserve"> 1 cycle</w:t>
+      </w:r>
+      <w:r>
+        <w:rPr>
+          <w:lang w:val="fr-FR"/>
+        </w:rPr>
+        <w:t xml:space="preserve">, </w:t>
+      </w:r>
+      <w:r>
+        <w:rPr>
+          <w:lang w:val="fr-FR"/>
+        </w:rPr>
+        <w:t xml:space="preserve">2 instructions </w:t>
+      </w:r>
+      <w:r>
+        <w:rPr>
+          <w:lang w:val="fr-FR"/>
+        </w:rPr>
+        <w:t>à</w:t>
+      </w:r>
+      <w:r>
+        <w:rPr>
+          <w:lang w:val="fr-FR"/>
+        </w:rPr>
+        <w:t xml:space="preserve"> 4 cycles</w:t>
+      </w:r>
+    </w:p>
+    <w:p>
+      <w:pPr>
+        <w:ind w:left="360"/>
+        <w:rPr>
+          <w:lang w:val="fr-FR"/>
+        </w:rPr>
+      </w:pPr>
+      <m:oMathPara>
+        <m:oMath>
+          <m:r>
+            <w:rPr>
+              <w:rFonts w:ascii="Cambria Math" w:hAnsi="Cambria Math"/>
+              <w:lang w:val="fr-FR"/>
+            </w:rPr>
+            <m:t xml:space="preserve">IPC= </m:t>
+          </m:r>
+          <m:f>
+            <m:fPr>
+              <m:ctrlPr>
+                <w:rPr>
+                  <w:rFonts w:ascii="Cambria Math" w:hAnsi="Cambria Math"/>
+                  <w:i/>
+                  <w:lang w:val="fr-FR"/>
+                </w:rPr>
+              </m:ctrlPr>
+            </m:fPr>
+            <m:num>
+              <m:r>
+                <w:rPr>
+                  <w:rFonts w:ascii="Cambria Math" w:hAnsi="Cambria Math"/>
+                  <w:lang w:val="fr-FR"/>
+                </w:rPr>
+                <m:t>1</m:t>
+              </m:r>
+            </m:num>
+            <m:den>
+              <m:r>
+                <m:rPr>
+                  <m:sty m:val="p"/>
+                </m:rPr>
+                <w:rPr>
+                  <w:rFonts w:ascii="Cambria Math" w:hAnsi="Cambria Math"/>
+                  <w:lang w:val="fr-FR"/>
+                </w:rPr>
+                <m:t>0.18 * 4 + 0.81 * 1</m:t>
+              </m:r>
+            </m:den>
+          </m:f>
+          <m:r>
+            <w:rPr>
+              <w:rFonts w:ascii="Cambria Math" w:hAnsi="Cambria Math"/>
+              <w:lang w:val="fr-FR"/>
+            </w:rPr>
+            <m:t>=0.65 IPC</m:t>
+          </m:r>
+        </m:oMath>
+      </m:oMathPara>
     </w:p>
     <w:p>
       <w:pPr>
@@ -6551,7 +6958,6 @@
       <w:pPr>
         <w:jc w:val="both"/>
         <w:rPr>
-          <w:color w:val="1F4E79" w:themeColor="accent5" w:themeShade="80"/>
           <w:lang w:val="fr-FR"/>
         </w:rPr>
       </w:pPr>
@@ -6594,15 +7000,13 @@
         </w:rPr>
         <w:t>.</w:t>
       </w:r>
-    </w:p>
-    <w:p>
-      <w:pPr>
-        <w:jc w:val="both"/>
-        <w:rPr>
-          <w:color w:val="1F4E79" w:themeColor="accent5" w:themeShade="80"/>
-          <w:lang w:val="fr-FR"/>
-        </w:rPr>
-      </w:pPr>
+      <w:r>
+        <w:rPr>
+          <w:color w:val="1F4E79" w:themeColor="accent5" w:themeShade="80"/>
+          <w:lang w:val="fr-FR"/>
+        </w:rPr>
+        <w:t xml:space="preserve"> </w:t>
+      </w:r>
       <w:proofErr w:type="spellStart"/>
       <w:proofErr w:type="gramStart"/>
       <w:r>
@@ -6651,15 +7055,13 @@
         </w:rPr>
         <w:t xml:space="preserve"> lit le LR et calcule d’adresse du saut complète.</w:t>
       </w:r>
-    </w:p>
-    <w:p>
-      <w:pPr>
-        <w:jc w:val="both"/>
-        <w:rPr>
-          <w:color w:val="1F4E79" w:themeColor="accent5" w:themeShade="80"/>
-          <w:lang w:val="fr-FR"/>
-        </w:rPr>
-      </w:pPr>
+      <w:r>
+        <w:rPr>
+          <w:color w:val="1F4E79" w:themeColor="accent5" w:themeShade="80"/>
+          <w:lang w:val="fr-FR"/>
+        </w:rPr>
+        <w:t xml:space="preserve"> </w:t>
+      </w:r>
       <w:r>
         <w:rPr>
           <w:color w:val="1F4E79" w:themeColor="accent5" w:themeShade="80"/>
@@ -6699,15 +7101,13 @@
         </w:rPr>
         <w:t xml:space="preserve"> vienne lire dans le LR</w:t>
       </w:r>
-    </w:p>
-    <w:p>
-      <w:pPr>
-        <w:jc w:val="both"/>
-        <w:rPr>
-          <w:color w:val="1F4E79" w:themeColor="accent5" w:themeShade="80"/>
-          <w:lang w:val="fr-FR"/>
-        </w:rPr>
-      </w:pPr>
+      <w:r>
+        <w:rPr>
+          <w:color w:val="1F4E79" w:themeColor="accent5" w:themeShade="80"/>
+          <w:lang w:val="fr-FR"/>
+        </w:rPr>
+        <w:t xml:space="preserve"> </w:t>
+      </w:r>
       <w:r>
         <w:rPr>
           <w:color w:val="1F4E79" w:themeColor="accent5" w:themeShade="80"/>
@@ -6758,17 +7158,10 @@
         <w:t>.</w:t>
       </w:r>
     </w:p>
-    <w:p>
-      <w:pPr>
-        <w:rPr>
-          <w:lang w:val="fr-FR"/>
-        </w:rPr>
-      </w:pPr>
-    </w:p>
     <w:sectPr>
-      <w:headerReference w:type="default" r:id="rId13"/>
-      <w:footerReference w:type="default" r:id="rId14"/>
-      <w:pgSz w:w="11906" w:h="16838"/>
+      <w:headerReference w:type="default" r:id="rId16"/>
+      <w:footerReference w:type="default" r:id="rId17"/>
+      <w:pgSz w:w="16838" w:h="11906" w:orient="landscape"/>
       <w:pgMar w:top="1440" w:right="1440" w:bottom="1440" w:left="1440" w:header="708" w:footer="708" w:gutter="0"/>
       <w:cols w:space="708"/>
       <w:docGrid w:linePitch="360"/>
@@ -6978,6 +7371,186 @@
 </w:ftr>
 </file>
 
+<file path=word/footer2.xml><?xml version="1.0" encoding="utf-8"?>
+<w:ftr xmlns:wpc="http://schemas.microsoft.com/office/word/2010/wordprocessingCanvas" xmlns:cx="http://schemas.microsoft.com/office/drawing/2014/chartex" xmlns:cx1="http://schemas.microsoft.com/office/drawing/2015/9/8/chartex" xmlns:cx2="http://schemas.microsoft.com/office/drawing/2015/10/21/chartex" xmlns:cx3="http://schemas.microsoft.com/office/drawing/2016/5/9/chartex" xmlns:cx4="http://schemas.microsoft.com/office/drawing/2016/5/10/chartex" xmlns:cx5="http://schemas.microsoft.com/office/drawing/2016/5/11/chartex" xmlns:cx6="http://schemas.microsoft.com/office/drawing/2016/5/12/chartex" xmlns:cx7="http://schemas.microsoft.com/office/drawing/2016/5/13/chartex" xmlns:cx8="http://schemas.microsoft.com/office/drawing/2016/5/14/chartex" xmlns:mc="http://schemas.openxmlformats.org/markup-compatibility/2006" xmlns:aink="http://schemas.microsoft.com/office/drawing/2016/ink" xmlns:am3d="http://schemas.microsoft.com/office/drawing/2017/model3d" xmlns:o="urn:schemas-microsoft-com:office:office" xmlns:oel="http://schemas.microsoft.com/office/2019/extlst" xmlns:r="http://schemas.openxmlformats.org/officeDocument/2006/relationships" xmlns:m="http://schemas.openxmlformats.org/officeDocument/2006/math" xmlns:v="urn:schemas-microsoft-com:vml" xmlns:wp14="http://schemas.microsoft.com/office/word/2010/wordprocessingDrawing" xmlns:wp="http://schemas.openxmlformats.org/drawingml/2006/wordprocessingDrawing" xmlns:w10="urn:schemas-microsoft-com:office:word" xmlns:w="http://schemas.openxmlformats.org/wordprocessingml/2006/main" xmlns:w14="http://schemas.microsoft.com/office/word/2010/wordml" xmlns:w15="http://schemas.microsoft.com/office/word/2012/wordml" xmlns:w16cex="http://schemas.microsoft.com/office/word/2018/wordml/cex" xmlns:w16cid="http://schemas.microsoft.com/office/word/2016/wordml/cid" xmlns:w16="http://schemas.microsoft.com/office/word/2018/wordml" xmlns:w16sdtdh="http://schemas.microsoft.com/office/word/2020/wordml/sdtdatahash" xmlns:w16se="http://schemas.microsoft.com/office/word/2015/wordml/symex" xmlns:wpg="http://schemas.microsoft.com/office/word/2010/wordprocessingGroup" xmlns:wpi="http://schemas.microsoft.com/office/word/2010/wordprocessingInk" xmlns:wne="http://schemas.microsoft.com/office/word/2006/wordml" xmlns:wps="http://schemas.microsoft.com/office/word/2010/wordprocessingShape" mc:Ignorable="w14 w15 w16se w16cid w16 w16cex w16sdtdh wp14">
+  <w:tbl>
+    <w:tblPr>
+      <w:tblStyle w:val="Grilledutableau"/>
+      <w:tblW w:w="14312" w:type="dxa"/>
+      <w:tblLook w:val="04A0" w:firstRow="1" w:lastRow="0" w:firstColumn="1" w:lastColumn="0" w:noHBand="0" w:noVBand="1"/>
+    </w:tblPr>
+    <w:tblGrid>
+      <w:gridCol w:w="2655"/>
+      <w:gridCol w:w="9247"/>
+      <w:gridCol w:w="2410"/>
+    </w:tblGrid>
+    <w:tr>
+      <w:tc>
+        <w:tcPr>
+          <w:tcW w:w="2655" w:type="dxa"/>
+          <w:tcBorders>
+            <w:top w:val="single" w:sz="12" w:space="0" w:color="7F7F7F" w:themeColor="text1" w:themeTint="80"/>
+            <w:left w:val="single" w:sz="4" w:space="0" w:color="FFFFFF" w:themeColor="background1"/>
+            <w:bottom w:val="single" w:sz="4" w:space="0" w:color="FFFFFF" w:themeColor="background1"/>
+            <w:right w:val="single" w:sz="4" w:space="0" w:color="FFFFFF" w:themeColor="background1"/>
+          </w:tcBorders>
+        </w:tcPr>
+        <w:p>
+          <w:pPr>
+            <w:pStyle w:val="Pieddepage"/>
+            <w:rPr>
+              <w:lang w:val="en-US"/>
+            </w:rPr>
+          </w:pPr>
+          <w:r>
+            <w:rPr>
+              <w:lang w:val="en-US"/>
+            </w:rPr>
+            <w:t>B. Delay, T. Van Hove</w:t>
+          </w:r>
+        </w:p>
+      </w:tc>
+      <w:tc>
+        <w:tcPr>
+          <w:tcW w:w="9247" w:type="dxa"/>
+          <w:tcBorders>
+            <w:top w:val="single" w:sz="12" w:space="0" w:color="7F7F7F" w:themeColor="text1" w:themeTint="80"/>
+            <w:left w:val="single" w:sz="4" w:space="0" w:color="FFFFFF" w:themeColor="background1"/>
+            <w:bottom w:val="single" w:sz="4" w:space="0" w:color="FFFFFF" w:themeColor="background1"/>
+            <w:right w:val="single" w:sz="4" w:space="0" w:color="FFFFFF" w:themeColor="background1"/>
+          </w:tcBorders>
+        </w:tcPr>
+        <w:p>
+          <w:pPr>
+            <w:pStyle w:val="Pieddepage"/>
+            <w:jc w:val="center"/>
+          </w:pPr>
+          <w:r>
+            <w:rPr>
+              <w:lang w:val="en-US"/>
+            </w:rPr>
+            <w:t>03</w:t>
+          </w:r>
+          <w:r>
+            <w:t>.0</w:t>
+          </w:r>
+          <w:r>
+            <w:rPr>
+              <w:lang w:val="en-US"/>
+            </w:rPr>
+            <w:t>5</w:t>
+          </w:r>
+          <w:r>
+            <w:t>.2022</w:t>
+          </w:r>
+        </w:p>
+      </w:tc>
+      <w:tc>
+        <w:tcPr>
+          <w:tcW w:w="2410" w:type="dxa"/>
+          <w:tcBorders>
+            <w:top w:val="single" w:sz="12" w:space="0" w:color="7F7F7F" w:themeColor="text1" w:themeTint="80"/>
+            <w:left w:val="single" w:sz="4" w:space="0" w:color="FFFFFF" w:themeColor="background1"/>
+            <w:bottom w:val="single" w:sz="4" w:space="0" w:color="FFFFFF" w:themeColor="background1"/>
+            <w:right w:val="single" w:sz="4" w:space="0" w:color="FFFFFF" w:themeColor="background1"/>
+          </w:tcBorders>
+        </w:tcPr>
+        <w:p>
+          <w:pPr>
+            <w:pStyle w:val="Pieddepage"/>
+            <w:jc w:val="right"/>
+            <w:rPr>
+              <w:lang w:val="en-US"/>
+            </w:rPr>
+          </w:pPr>
+          <w:r>
+            <w:rPr>
+              <w:lang w:val="en-US"/>
+            </w:rPr>
+            <w:t xml:space="preserve">Page </w:t>
+          </w:r>
+          <w:r>
+            <w:rPr>
+              <w:lang w:val="en-US"/>
+            </w:rPr>
+            <w:fldChar w:fldCharType="begin"/>
+          </w:r>
+          <w:r>
+            <w:rPr>
+              <w:lang w:val="en-US"/>
+            </w:rPr>
+            <w:instrText xml:space="preserve"> PAGE   \* MERGEFORMAT </w:instrText>
+          </w:r>
+          <w:r>
+            <w:rPr>
+              <w:lang w:val="en-US"/>
+            </w:rPr>
+            <w:fldChar w:fldCharType="separate"/>
+          </w:r>
+          <w:r>
+            <w:rPr>
+              <w:lang w:val="en-US"/>
+            </w:rPr>
+            <w:t>10</w:t>
+          </w:r>
+          <w:r>
+            <w:rPr>
+              <w:lang w:val="en-US"/>
+            </w:rPr>
+            <w:fldChar w:fldCharType="end"/>
+          </w:r>
+          <w:r>
+            <w:rPr>
+              <w:lang w:val="en-US"/>
+            </w:rPr>
+            <w:t xml:space="preserve"> / </w:t>
+          </w:r>
+          <w:r>
+            <w:rPr>
+              <w:lang w:val="en-US"/>
+            </w:rPr>
+            <w:fldChar w:fldCharType="begin"/>
+          </w:r>
+          <w:r>
+            <w:rPr>
+              <w:lang w:val="en-US"/>
+            </w:rPr>
+            <w:instrText xml:space="preserve"> NUMPAGES   \* MERGEFORMAT </w:instrText>
+          </w:r>
+          <w:r>
+            <w:rPr>
+              <w:lang w:val="en-US"/>
+            </w:rPr>
+            <w:fldChar w:fldCharType="separate"/>
+          </w:r>
+          <w:r>
+            <w:rPr>
+              <w:lang w:val="en-US"/>
+            </w:rPr>
+            <w:t>16</w:t>
+          </w:r>
+          <w:r>
+            <w:rPr>
+              <w:lang w:val="en-US"/>
+            </w:rPr>
+            <w:fldChar w:fldCharType="end"/>
+          </w:r>
+        </w:p>
+      </w:tc>
+    </w:tr>
+  </w:tbl>
+  <w:p>
+    <w:pPr>
+      <w:pStyle w:val="Pieddepage"/>
+      <w:rPr>
+        <w:sz w:val="4"/>
+        <w:szCs w:val="4"/>
+      </w:rPr>
+    </w:pPr>
+  </w:p>
+</w:ftr>
+</file>
+
 <file path=word/footnotes.xml><?xml version="1.0" encoding="utf-8"?>
 <w:footnotes xmlns:wpc="http://schemas.microsoft.com/office/word/2010/wordprocessingCanvas" xmlns:cx="http://schemas.microsoft.com/office/drawing/2014/chartex" xmlns:cx1="http://schemas.microsoft.com/office/drawing/2015/9/8/chartex" xmlns:cx2="http://schemas.microsoft.com/office/drawing/2015/10/21/chartex" xmlns:cx3="http://schemas.microsoft.com/office/drawing/2016/5/9/chartex" xmlns:cx4="http://schemas.microsoft.com/office/drawing/2016/5/10/chartex" xmlns:cx5="http://schemas.microsoft.com/office/drawing/2016/5/11/chartex" xmlns:cx6="http://schemas.microsoft.com/office/drawing/2016/5/12/chartex" xmlns:cx7="http://schemas.microsoft.com/office/drawing/2016/5/13/chartex" xmlns:cx8="http://schemas.microsoft.com/office/drawing/2016/5/14/chartex" xmlns:mc="http://schemas.openxmlformats.org/markup-compatibility/2006" xmlns:aink="http://schemas.microsoft.com/office/drawing/2016/ink" xmlns:am3d="http://schemas.microsoft.com/office/drawing/2017/model3d" xmlns:o="urn:schemas-microsoft-com:office:office" xmlns:oel="http://schemas.microsoft.com/office/2019/extlst" xmlns:r="http://schemas.openxmlformats.org/officeDocument/2006/relationships" xmlns:m="http://schemas.openxmlformats.org/officeDocument/2006/math" xmlns:v="urn:schemas-microsoft-com:vml" xmlns:wp14="http://schemas.microsoft.com/office/word/2010/wordprocessingDrawing" xmlns:wp="http://schemas.openxmlformats.org/drawingml/2006/wordprocessingDrawing" xmlns:w10="urn:schemas-microsoft-com:office:word" xmlns:w="http://schemas.openxmlformats.org/wordprocessingml/2006/main" xmlns:w14="http://schemas.microsoft.com/office/word/2010/wordml" xmlns:w15="http://schemas.microsoft.com/office/word/2012/wordml" xmlns:w16cex="http://schemas.microsoft.com/office/word/2018/wordml/cex" xmlns:w16cid="http://schemas.microsoft.com/office/word/2016/wordml/cid" xmlns:w16="http://schemas.microsoft.com/office/word/2018/wordml" xmlns:w16sdtdh="http://schemas.microsoft.com/office/word/2020/wordml/sdtdatahash" xmlns:w16se="http://schemas.microsoft.com/office/word/2015/wordml/symex" xmlns:wpg="http://schemas.microsoft.com/office/word/2010/wordprocessingGroup" xmlns:wpi="http://schemas.microsoft.com/office/word/2010/wordprocessingInk" xmlns:wne="http://schemas.microsoft.com/office/word/2006/wordml" xmlns:wps="http://schemas.microsoft.com/office/word/2010/wordprocessingShape" mc:Ignorable="w14 w15 w16se w16cid w16 w16cex w16sdtdh wp14">
   <w:footnote w:type="separator" w:id="-1">
@@ -7039,7 +7612,7 @@
               <wp:inline distT="0" distB="0" distL="0" distR="0" wp14:anchorId="61953013" wp14:editId="3362406A">
                 <wp:extent cx="523724" cy="429151"/>
                 <wp:effectExtent l="0" t="0" r="0" b="9525"/>
-                <wp:docPr id="123" name="Graphique 123"/>
+                <wp:docPr id="5" name="Graphique 5"/>
                 <wp:cNvGraphicFramePr>
                   <a:graphicFrameLocks xmlns:a="http://schemas.openxmlformats.org/drawingml/2006/main" noChangeAspect="1"/>
                 </wp:cNvGraphicFramePr>
@@ -7126,49 +7699,20 @@
             <w:rPr>
               <w:sz w:val="12"/>
               <w:szCs w:val="12"/>
-              <w:lang w:val="en-US"/>
+              <w:lang w:val="fr-CH"/>
             </w:rPr>
           </w:pPr>
-          <w:proofErr w:type="spellStart"/>
-          <w:r>
-            <w:t>Rendu</w:t>
-          </w:r>
-          <w:proofErr w:type="spellEnd"/>
-          <w:r>
-            <w:t xml:space="preserve"> </w:t>
-          </w:r>
-          <w:proofErr w:type="spellStart"/>
-          <w:r>
-            <w:t>Labo</w:t>
-          </w:r>
-          <w:proofErr w:type="spellEnd"/>
           <w:r>
             <w:rPr>
-              <w:lang w:val="en-US"/>
+              <w:lang w:val="fr-FR"/>
             </w:rPr>
-            <w:t xml:space="preserve"> </w:t>
-          </w:r>
-          <w:proofErr w:type="spellStart"/>
-          <w:r>
-            <w:t>Processeur</w:t>
-          </w:r>
-          <w:proofErr w:type="spellEnd"/>
-          <w:r>
-            <w:t xml:space="preserve"> </w:t>
+            <w:t>Pipeline Partie</w:t>
           </w:r>
           <w:r>
             <w:rPr>
-              <w:lang w:val="en-US"/>
+              <w:lang w:val="fr-FR"/>
             </w:rPr>
-            <w:t xml:space="preserve">pipeline </w:t>
-          </w:r>
-          <w:proofErr w:type="spellStart"/>
-          <w:r>
-            <w:t>Partie</w:t>
-          </w:r>
-          <w:proofErr w:type="spellEnd"/>
-          <w:r>
-            <w:t xml:space="preserve"> 1</w:t>
+            <w:t xml:space="preserve"> 2 – Réponse aux questions</w:t>
           </w:r>
         </w:p>
       </w:tc>
@@ -7182,6 +7726,160 @@
 </w:hdr>
 </file>
 
+<file path=word/header2.xml><?xml version="1.0" encoding="utf-8"?>
+<w:hdr xmlns:wpc="http://schemas.microsoft.com/office/word/2010/wordprocessingCanvas" xmlns:cx="http://schemas.microsoft.com/office/drawing/2014/chartex" xmlns:cx1="http://schemas.microsoft.com/office/drawing/2015/9/8/chartex" xmlns:cx2="http://schemas.microsoft.com/office/drawing/2015/10/21/chartex" xmlns:cx3="http://schemas.microsoft.com/office/drawing/2016/5/9/chartex" xmlns:cx4="http://schemas.microsoft.com/office/drawing/2016/5/10/chartex" xmlns:cx5="http://schemas.microsoft.com/office/drawing/2016/5/11/chartex" xmlns:cx6="http://schemas.microsoft.com/office/drawing/2016/5/12/chartex" xmlns:cx7="http://schemas.microsoft.com/office/drawing/2016/5/13/chartex" xmlns:cx8="http://schemas.microsoft.com/office/drawing/2016/5/14/chartex" xmlns:mc="http://schemas.openxmlformats.org/markup-compatibility/2006" xmlns:aink="http://schemas.microsoft.com/office/drawing/2016/ink" xmlns:am3d="http://schemas.microsoft.com/office/drawing/2017/model3d" xmlns:o="urn:schemas-microsoft-com:office:office" xmlns:oel="http://schemas.microsoft.com/office/2019/extlst" xmlns:r="http://schemas.openxmlformats.org/officeDocument/2006/relationships" xmlns:m="http://schemas.openxmlformats.org/officeDocument/2006/math" xmlns:v="urn:schemas-microsoft-com:vml" xmlns:wp14="http://schemas.microsoft.com/office/word/2010/wordprocessingDrawing" xmlns:wp="http://schemas.openxmlformats.org/drawingml/2006/wordprocessingDrawing" xmlns:w10="urn:schemas-microsoft-com:office:word" xmlns:w="http://schemas.openxmlformats.org/wordprocessingml/2006/main" xmlns:w14="http://schemas.microsoft.com/office/word/2010/wordml" xmlns:w15="http://schemas.microsoft.com/office/word/2012/wordml" xmlns:w16cex="http://schemas.microsoft.com/office/word/2018/wordml/cex" xmlns:w16cid="http://schemas.microsoft.com/office/word/2016/wordml/cid" xmlns:w16="http://schemas.microsoft.com/office/word/2018/wordml" xmlns:w16sdtdh="http://schemas.microsoft.com/office/word/2020/wordml/sdtdatahash" xmlns:w16se="http://schemas.microsoft.com/office/word/2015/wordml/symex" xmlns:wpg="http://schemas.microsoft.com/office/word/2010/wordprocessingGroup" xmlns:wpi="http://schemas.microsoft.com/office/word/2010/wordprocessingInk" xmlns:wne="http://schemas.microsoft.com/office/word/2006/wordml" xmlns:wps="http://schemas.microsoft.com/office/word/2010/wordprocessingShape" mc:Ignorable="w14 w15 w16se w16cid w16 w16cex w16sdtdh wp14">
+  <w:tbl>
+    <w:tblPr>
+      <w:tblStyle w:val="Grilledutableau"/>
+      <w:tblW w:w="13887" w:type="dxa"/>
+      <w:tblLook w:val="04A0" w:firstRow="1" w:lastRow="0" w:firstColumn="1" w:lastColumn="0" w:noHBand="0" w:noVBand="1"/>
+    </w:tblPr>
+    <w:tblGrid>
+      <w:gridCol w:w="2943"/>
+      <w:gridCol w:w="454"/>
+      <w:gridCol w:w="10490"/>
+    </w:tblGrid>
+    <w:tr>
+      <w:tc>
+        <w:tcPr>
+          <w:tcW w:w="2943" w:type="dxa"/>
+          <w:tcBorders>
+            <w:top w:val="single" w:sz="4" w:space="0" w:color="FFFFFF" w:themeColor="background1"/>
+            <w:left w:val="single" w:sz="4" w:space="0" w:color="FFFFFF" w:themeColor="background1"/>
+            <w:bottom w:val="single" w:sz="12" w:space="0" w:color="7F7F7F" w:themeColor="text1" w:themeTint="80"/>
+            <w:right w:val="single" w:sz="4" w:space="0" w:color="FFFFFF" w:themeColor="background1"/>
+          </w:tcBorders>
+        </w:tcPr>
+        <w:p>
+          <w:pPr>
+            <w:pStyle w:val="Pieddepage"/>
+          </w:pPr>
+          <w:r>
+            <w:rPr>
+              <w:noProof/>
+            </w:rPr>
+            <w:drawing>
+              <wp:inline distT="0" distB="0" distL="0" distR="0" wp14:anchorId="497F5778" wp14:editId="354B6A11">
+                <wp:extent cx="523724" cy="429151"/>
+                <wp:effectExtent l="0" t="0" r="0" b="9525"/>
+                <wp:docPr id="8" name="Graphique 8"/>
+                <wp:cNvGraphicFramePr>
+                  <a:graphicFrameLocks xmlns:a="http://schemas.openxmlformats.org/drawingml/2006/main" noChangeAspect="1"/>
+                </wp:cNvGraphicFramePr>
+                <a:graphic xmlns:a="http://schemas.openxmlformats.org/drawingml/2006/main">
+                  <a:graphicData uri="http://schemas.openxmlformats.org/drawingml/2006/picture">
+                    <pic:pic xmlns:pic="http://schemas.openxmlformats.org/drawingml/2006/picture">
+                      <pic:nvPicPr>
+                        <pic:cNvPr id="53" name="Graphique 53"/>
+                        <pic:cNvPicPr/>
+                      </pic:nvPicPr>
+                      <pic:blipFill rotWithShape="1">
+                        <a:blip r:embed="rId1">
+                          <a:extLst>
+                            <a:ext uri="{28A0092B-C50C-407E-A947-70E740481C1C}">
+                              <a14:useLocalDpi xmlns:a14="http://schemas.microsoft.com/office/drawing/2010/main" val="0"/>
+                            </a:ext>
+                            <a:ext uri="{96DAC541-7B7A-43D3-8B79-37D633B846F1}">
+                              <asvg:svgBlip xmlns:asvg="http://schemas.microsoft.com/office/drawing/2016/SVG/main" r:embed="rId2"/>
+                            </a:ext>
+                          </a:extLst>
+                        </a:blip>
+                        <a:srcRect t="-1" b="-8654"/>
+                        <a:stretch/>
+                      </pic:blipFill>
+                      <pic:spPr bwMode="auto">
+                        <a:xfrm>
+                          <a:off x="0" y="0"/>
+                          <a:ext cx="557472" cy="456805"/>
+                        </a:xfrm>
+                        <a:prstGeom prst="rect">
+                          <a:avLst/>
+                        </a:prstGeom>
+                        <a:ln>
+                          <a:noFill/>
+                        </a:ln>
+                        <a:extLst>
+                          <a:ext uri="{53640926-AAD7-44D8-BBD7-CCE9431645EC}">
+                            <a14:shadowObscured xmlns:a14="http://schemas.microsoft.com/office/drawing/2010/main"/>
+                          </a:ext>
+                        </a:extLst>
+                      </pic:spPr>
+                    </pic:pic>
+                  </a:graphicData>
+                </a:graphic>
+              </wp:inline>
+            </w:drawing>
+          </w:r>
+        </w:p>
+      </w:tc>
+      <w:tc>
+        <w:tcPr>
+          <w:tcW w:w="454" w:type="dxa"/>
+          <w:tcBorders>
+            <w:top w:val="single" w:sz="4" w:space="0" w:color="FFFFFF" w:themeColor="background1"/>
+            <w:left w:val="single" w:sz="4" w:space="0" w:color="FFFFFF" w:themeColor="background1"/>
+            <w:bottom w:val="single" w:sz="12" w:space="0" w:color="7F7F7F" w:themeColor="text1" w:themeTint="80"/>
+            <w:right w:val="single" w:sz="4" w:space="0" w:color="FFFFFF" w:themeColor="background1"/>
+          </w:tcBorders>
+        </w:tcPr>
+        <w:p>
+          <w:pPr>
+            <w:pStyle w:val="Pieddepage"/>
+            <w:ind w:right="1799"/>
+            <w:jc w:val="center"/>
+          </w:pPr>
+        </w:p>
+      </w:tc>
+      <w:tc>
+        <w:tcPr>
+          <w:tcW w:w="10490" w:type="dxa"/>
+          <w:tcBorders>
+            <w:top w:val="single" w:sz="4" w:space="0" w:color="FFFFFF" w:themeColor="background1"/>
+            <w:left w:val="single" w:sz="4" w:space="0" w:color="FFFFFF" w:themeColor="background1"/>
+            <w:bottom w:val="single" w:sz="12" w:space="0" w:color="7F7F7F" w:themeColor="text1" w:themeTint="80"/>
+            <w:right w:val="single" w:sz="4" w:space="0" w:color="FFFFFF" w:themeColor="background1"/>
+          </w:tcBorders>
+          <w:vAlign w:val="center"/>
+        </w:tcPr>
+        <w:p>
+          <w:pPr>
+            <w:pStyle w:val="Pieddepage"/>
+            <w:ind w:right="35"/>
+            <w:jc w:val="right"/>
+            <w:rPr>
+              <w:sz w:val="12"/>
+              <w:szCs w:val="12"/>
+              <w:lang w:val="fr-CH"/>
+            </w:rPr>
+          </w:pPr>
+          <w:r>
+            <w:rPr>
+              <w:lang w:val="fr-FR"/>
+            </w:rPr>
+            <w:t>Pipeline Partie</w:t>
+          </w:r>
+          <w:r>
+            <w:rPr>
+              <w:lang w:val="fr-FR"/>
+            </w:rPr>
+            <w:t xml:space="preserve"> 2 – Réponse aux questions</w:t>
+          </w:r>
+        </w:p>
+      </w:tc>
+    </w:tr>
+  </w:tbl>
+  <w:p>
+    <w:pPr>
+      <w:pStyle w:val="En-tte"/>
+      <w:rPr>
+        <w:sz w:val="4"/>
+        <w:szCs w:val="4"/>
+      </w:rPr>
+    </w:pPr>
+  </w:p>
+</w:hdr>
+</file>
+
 <file path=word/numbering.xml><?xml version="1.0" encoding="utf-8"?>
 <w:numbering xmlns:wpc="http://schemas.microsoft.com/office/word/2010/wordprocessingCanvas" xmlns:cx="http://schemas.microsoft.com/office/drawing/2014/chartex" xmlns:cx1="http://schemas.microsoft.com/office/drawing/2015/9/8/chartex" xmlns:cx2="http://schemas.microsoft.com/office/drawing/2015/10/21/chartex" xmlns:cx3="http://schemas.microsoft.com/office/drawing/2016/5/9/chartex" xmlns:cx4="http://schemas.microsoft.com/office/drawing/2016/5/10/chartex" xmlns:cx5="http://schemas.microsoft.com/office/drawing/2016/5/11/chartex" xmlns:cx6="http://schemas.microsoft.com/office/drawing/2016/5/12/chartex" xmlns:cx7="http://schemas.microsoft.com/office/drawing/2016/5/13/chartex" xmlns:cx8="http://schemas.microsoft.com/office/drawing/2016/5/14/chartex" xmlns:mc="http://schemas.openxmlformats.org/markup-compatibility/2006" xmlns:aink="http://schemas.microsoft.com/office/drawing/2016/ink" xmlns:am3d="http://schemas.microsoft.com/office/drawing/2017/model3d" xmlns:o="urn:schemas-microsoft-com:office:office" xmlns:oel="http://schemas.microsoft.com/office/2019/extlst" xmlns:r="http://schemas.openxmlformats.org/officeDocument/2006/relationships" xmlns:m="http://schemas.openxmlformats.org/officeDocument/2006/math" xmlns:v="urn:schemas-microsoft-com:vml" xmlns:wp14="http://schemas.microsoft.com/office/word/2010/wordprocessingDrawing" xmlns:wp="http://schemas.openxmlformats.org/drawingml/2006/wordprocessingDrawing" xmlns:w10="urn:schemas-microsoft-com:office:word" xmlns:w="http://schemas.openxmlformats.org/wordprocessingml/2006/main" xmlns:w14="http://schemas.microsoft.com/office/word/2010/wordml" xmlns:w15="http://schemas.microsoft.com/office/word/2012/wordml" xmlns:w16cex="http://schemas.microsoft.com/office/word/2018/wordml/cex" xmlns:w16cid="http://schemas.microsoft.com/office/word/2016/wordml/cid" xmlns:w16="http://schemas.microsoft.com/office/word/2018/wordml" xmlns:w16sdtdh="http://schemas.microsoft.com/office/word/2020/wordml/sdtdatahash" xmlns:w16se="http://schemas.microsoft.com/office/word/2015/wordml/symex" xmlns:wpg="http://schemas.microsoft.com/office/word/2010/wordprocessingGroup" xmlns:wpi="http://schemas.microsoft.com/office/word/2010/wordprocessingInk" xmlns:wne="http://schemas.microsoft.com/office/word/2006/wordml" xmlns:wps="http://schemas.microsoft.com/office/word/2010/wordprocessingShape" mc:Ignorable="w14 w15 w16se w16cid w16 w16cex w16sdtdh wp14">
   <w:abstractNum w:abstractNumId="0" w15:restartNumberingAfterBreak="0">
@@ -8990,7 +9688,7 @@
         <w:ind w:left="720" w:hanging="360"/>
       </w:pPr>
     </w:lvl>
-    <w:lvl w:ilvl="1" w:tplc="20000019" w:tentative="1">
+    <w:lvl w:ilvl="1" w:tplc="20000019">
       <w:start w:val="1"/>
       <w:numFmt w:val="lowerLetter"/>
       <w:lvlText w:val="%2."/>
@@ -9294,7 +9992,7 @@
         <w:ind w:left="360" w:hanging="360"/>
       </w:pPr>
     </w:lvl>
-    <w:lvl w:ilvl="1" w:tplc="20000019" w:tentative="1">
+    <w:lvl w:ilvl="1" w:tplc="20000019">
       <w:start w:val="1"/>
       <w:numFmt w:val="lowerLetter"/>
       <w:lvlText w:val="%2."/>
@@ -12241,6 +12939,7 @@
   <w:style w:type="character" w:default="1" w:styleId="Policepardfaut">
     <w:name w:val="Default Paragraph Font"/>
     <w:uiPriority w:val="1"/>
+    <w:semiHidden/>
     <w:unhideWhenUsed/>
   </w:style>
   <w:style w:type="table" w:default="1" w:styleId="TableauNormal">
@@ -12322,7 +13021,6 @@
       <w:rFonts w:ascii="Times New Roman" w:eastAsia="Times New Roman" w:hAnsi="Times New Roman" w:cs="Times New Roman"/>
       <w:sz w:val="24"/>
       <w:szCs w:val="24"/>
-      <w:lang w:eastAsia="en-CH"/>
     </w:rPr>
   </w:style>
   <w:style w:type="character" w:customStyle="1" w:styleId="eop">
@@ -12570,7 +13268,6 @@
     <w:rPr>
       <w:rFonts w:asciiTheme="majorHAnsi" w:hAnsiTheme="majorHAnsi"/>
       <w:color w:val="2F5496" w:themeColor="accent1" w:themeShade="BF"/>
-      <w:lang w:eastAsia="en-CH"/>
     </w:rPr>
   </w:style>
   <w:style w:type="paragraph" w:styleId="TM1">
@@ -12651,6 +13348,18 @@
     <w:pPr>
       <w:spacing w:after="0"/>
     </w:pPr>
+  </w:style>
+  <w:style w:type="paragraph" w:styleId="Sansinterligne">
+    <w:name w:val="No Spacing"/>
+    <w:uiPriority w:val="1"/>
+    <w:qFormat/>
+    <w:rsid w:val="002C220B"/>
+    <w:pPr>
+      <w:spacing w:after="0" w:line="240" w:lineRule="auto"/>
+    </w:pPr>
+    <w:rPr>
+      <w:rFonts w:ascii="Open Sans" w:hAnsi="Open Sans"/>
+    </w:rPr>
   </w:style>
 </w:styles>
 </file>

</xml_diff>